<commit_message>
Scenario 1 complete except visio part
</commit_message>
<xml_diff>
--- a/Computer Networking/Assessment 2 Logbook.docx
+++ b/Computer Networking/Assessment 2 Logbook.docx
@@ -1,6 +1,6 @@
 
 <file path=word/document.xml><?xml version="1.0" encoding="utf-8"?>
-<w:document xmlns:wpc="http://schemas.microsoft.com/office/word/2010/wordprocessingCanvas" xmlns:cx="http://schemas.microsoft.com/office/drawing/2014/chartex" xmlns:cx1="http://schemas.microsoft.com/office/drawing/2015/9/8/chartex" xmlns:cx2="http://schemas.microsoft.com/office/drawing/2015/10/21/chartex" xmlns:cx3="http://schemas.microsoft.com/office/drawing/2016/5/9/chartex" xmlns:cx4="http://schemas.microsoft.com/office/drawing/2016/5/10/chartex" xmlns:cx5="http://schemas.microsoft.com/office/drawing/2016/5/11/chartex" xmlns:cx6="http://schemas.microsoft.com/office/drawing/2016/5/12/chartex" xmlns:cx7="http://schemas.microsoft.com/office/drawing/2016/5/13/chartex" xmlns:cx8="http://schemas.microsoft.com/office/drawing/2016/5/14/chartex" xmlns:mc="http://schemas.openxmlformats.org/markup-compatibility/2006" xmlns:aink="http://schemas.microsoft.com/office/drawing/2016/ink" xmlns:am3d="http://schemas.microsoft.com/office/drawing/2017/model3d" xmlns:o="urn:schemas-microsoft-com:office:office" xmlns:r="http://schemas.openxmlformats.org/officeDocument/2006/relationships" xmlns:m="http://schemas.openxmlformats.org/officeDocument/2006/math" xmlns:v="urn:schemas-microsoft-com:vml" xmlns:wp14="http://schemas.microsoft.com/office/word/2010/wordprocessingDrawing" xmlns:wp="http://schemas.openxmlformats.org/drawingml/2006/wordprocessingDrawing" xmlns:w10="urn:schemas-microsoft-com:office:word" xmlns:w="http://schemas.openxmlformats.org/wordprocessingml/2006/main" xmlns:w14="http://schemas.microsoft.com/office/word/2010/wordml" xmlns:w15="http://schemas.microsoft.com/office/word/2012/wordml" xmlns:w16cex="http://schemas.microsoft.com/office/word/2018/wordml/cex" xmlns:w16cid="http://schemas.microsoft.com/office/word/2016/wordml/cid" xmlns:w16="http://schemas.microsoft.com/office/word/2018/wordml" xmlns:w16se="http://schemas.microsoft.com/office/word/2015/wordml/symex" xmlns:wpg="http://schemas.microsoft.com/office/word/2010/wordprocessingGroup" xmlns:wpi="http://schemas.microsoft.com/office/word/2010/wordprocessingInk" xmlns:wne="http://schemas.microsoft.com/office/word/2006/wordml" xmlns:wps="http://schemas.microsoft.com/office/word/2010/wordprocessingShape" mc:Ignorable="w14 w15 w16se w16cid w16 w16cex wp14">
+<w:document xmlns:wpc="http://schemas.microsoft.com/office/word/2010/wordprocessingCanvas" xmlns:cx="http://schemas.microsoft.com/office/drawing/2014/chartex" xmlns:cx1="http://schemas.microsoft.com/office/drawing/2015/9/8/chartex" xmlns:cx2="http://schemas.microsoft.com/office/drawing/2015/10/21/chartex" xmlns:cx3="http://schemas.microsoft.com/office/drawing/2016/5/9/chartex" xmlns:cx4="http://schemas.microsoft.com/office/drawing/2016/5/10/chartex" xmlns:cx5="http://schemas.microsoft.com/office/drawing/2016/5/11/chartex" xmlns:cx6="http://schemas.microsoft.com/office/drawing/2016/5/12/chartex" xmlns:cx7="http://schemas.microsoft.com/office/drawing/2016/5/13/chartex" xmlns:cx8="http://schemas.microsoft.com/office/drawing/2016/5/14/chartex" xmlns:mc="http://schemas.openxmlformats.org/markup-compatibility/2006" xmlns:aink="http://schemas.microsoft.com/office/drawing/2016/ink" xmlns:am3d="http://schemas.microsoft.com/office/drawing/2017/model3d" xmlns:o="urn:schemas-microsoft-com:office:office" xmlns:r="http://schemas.openxmlformats.org/officeDocument/2006/relationships" xmlns:m="http://schemas.openxmlformats.org/officeDocument/2006/math" xmlns:v="urn:schemas-microsoft-com:vml" xmlns:wp14="http://schemas.microsoft.com/office/word/2010/wordprocessingDrawing" xmlns:wp="http://schemas.openxmlformats.org/drawingml/2006/wordprocessingDrawing" xmlns:w10="urn:schemas-microsoft-com:office:word" xmlns:w="http://schemas.openxmlformats.org/wordprocessingml/2006/main" xmlns:w14="http://schemas.microsoft.com/office/word/2010/wordml" xmlns:w15="http://schemas.microsoft.com/office/word/2012/wordml" xmlns:w16cex="http://schemas.microsoft.com/office/word/2018/wordml/cex" xmlns:w16cid="http://schemas.microsoft.com/office/word/2016/wordml/cid" xmlns:w16="http://schemas.microsoft.com/office/word/2018/wordml" xmlns:w16se="http://schemas.microsoft.com/office/word/2015/wordml/symex" xmlns:wpg="http://schemas.microsoft.com/office/word/2010/wordprocessingGroup" xmlns:wpi="http://schemas.microsoft.com/office/word/2010/wordprocessingInk" xmlns:wne="http://schemas.microsoft.com/office/word/2006/wordml" xmlns:wps="http://schemas.microsoft.com/office/word/2010/wordprocessingShape" xmlns:a="http://schemas.openxmlformats.org/drawingml/2006/main" xmlns:pic="http://schemas.openxmlformats.org/drawingml/2006/picture" xmlns:a14="http://schemas.microsoft.com/office/drawing/2010/main" mc:Ignorable="w14 w15 w16se w16cid w16 w16cex wp14">
   <w:body>
     <w:p>
       <w:pPr>
@@ -2084,19 +2084,27 @@
       </w:r>
       <w:r>
         <w:rPr/>
+        <w:t xml:space="preserve"> using the 0.3m patch cables</w:t>
+      </w:r>
+      <w:r>
+        <w:rPr/>
+        <w:t>.</w:t>
+      </w:r>
+      <w:r>
+        <w:rPr/>
         <w:t xml:space="preserve"> </w:t>
       </w:r>
       <w:r>
         <w:rPr/>
-        <w:t>as described in the Ip Addressing Table</w:t>
-      </w:r>
-      <w:r>
-        <w:rPr/>
-        <w:t xml:space="preserve"> using the 0.3m patch cables</w:t>
-      </w:r>
-      <w:r>
-        <w:rPr/>
-        <w:t>.</w:t>
+        <w:t xml:space="preserve">As the office space </w:t>
+      </w:r>
+      <w:r>
+        <w:rPr/>
+        <w:t>ha</w:t>
+      </w:r>
+      <w:r>
+        <w:rPr/>
+        <w:t>s pre-installed trunking</w:t>
       </w:r>
       <w:r>
         <w:rPr/>
@@ -2104,18 +2112,20 @@
       </w:r>
       <w:r>
         <w:rPr/>
-        <w:t>As the office space is pre-installed with trunking</w:t>
-      </w:r>
-      <w:r>
-        <w:rPr/>
-        <w:t xml:space="preserve"> and cable </w:t>
-      </w:r>
-      <w:proofErr w:type="gramStart"/>
+        <w:t xml:space="preserve">in the rooms </w:t>
+      </w:r>
+      <w:r>
+        <w:rPr/>
+        <w:t xml:space="preserve">and cable </w:t>
+      </w:r>
       <w:r>
         <w:rPr/>
         <w:t>trays</w:t>
       </w:r>
-      <w:proofErr w:type="gramEnd"/>
+      <w:r>
+        <w:rPr/>
+        <w:t xml:space="preserve"> in the ceiling cavity</w:t>
+      </w:r>
       <w:r>
         <w:rPr/>
         <w:t xml:space="preserve"> we don’t need to worry about installing th</w:t>
@@ -3326,7 +3336,7 @@
                 <w:sz w:val="20"/>
                 <w:szCs w:val="20"/>
               </w:rPr>
-              <w:t>5</w:t>
+              <w:t>8</w:t>
             </w:r>
           </w:p>
         </w:tc>
@@ -3339,11 +3349,21 @@
             <w:pPr>
               <w:spacing w:after="160" w:line="259" w:lineRule="auto"/>
               <w:rPr>
-                <w:b/>
-                <w:sz w:val="20"/>
-                <w:szCs w:val="18"/>
-              </w:rPr>
-            </w:pPr>
+                <w:b w:val="1"/>
+                <w:bCs w:val="1"/>
+                <w:sz w:val="20"/>
+                <w:szCs w:val="20"/>
+              </w:rPr>
+            </w:pPr>
+            <w:r>
+              <w:rPr>
+                <w:b w:val="1"/>
+                <w:bCs w:val="1"/>
+                <w:sz w:val="20"/>
+                <w:szCs w:val="20"/>
+              </w:rPr>
+              <w:t>£63.92</w:t>
+            </w:r>
           </w:p>
         </w:tc>
       </w:tr>
@@ -3504,11 +3524,21 @@
             <w:pPr>
               <w:spacing w:after="160" w:line="259" w:lineRule="auto"/>
               <w:rPr>
-                <w:b/>
-                <w:sz w:val="20"/>
-                <w:szCs w:val="18"/>
-              </w:rPr>
-            </w:pPr>
+                <w:b w:val="1"/>
+                <w:bCs w:val="1"/>
+                <w:sz w:val="20"/>
+                <w:szCs w:val="20"/>
+              </w:rPr>
+            </w:pPr>
+            <w:r>
+              <w:rPr>
+                <w:b w:val="1"/>
+                <w:bCs w:val="1"/>
+                <w:sz w:val="20"/>
+                <w:szCs w:val="20"/>
+              </w:rPr>
+              <w:t>£23.98</w:t>
+            </w:r>
           </w:p>
         </w:tc>
       </w:tr>
@@ -3940,7 +3970,7 @@
                 <w:sz w:val="20"/>
                 <w:szCs w:val="20"/>
               </w:rPr>
-              <w:t>2</w:t>
+              <w:t>8</w:t>
             </w:r>
           </w:p>
         </w:tc>
@@ -3960,6 +3990,15 @@
                 <w:szCs w:val="20"/>
               </w:rPr>
             </w:pPr>
+            <w:r>
+              <w:rPr>
+                <w:b w:val="1"/>
+                <w:bCs w:val="1"/>
+                <w:sz w:val="20"/>
+                <w:szCs w:val="20"/>
+              </w:rPr>
+              <w:t>£9.72</w:t>
+            </w:r>
           </w:p>
         </w:tc>
       </w:tr>
@@ -4097,7 +4136,7 @@
                 <w:sz w:val="20"/>
                 <w:szCs w:val="20"/>
               </w:rPr>
-              <w:t>24</w:t>
+              <w:t>36</w:t>
             </w:r>
           </w:p>
         </w:tc>
@@ -4117,6 +4156,15 @@
                 <w:szCs w:val="20"/>
               </w:rPr>
             </w:pPr>
+            <w:r>
+              <w:rPr>
+                <w:b w:val="1"/>
+                <w:bCs w:val="1"/>
+                <w:sz w:val="20"/>
+                <w:szCs w:val="20"/>
+              </w:rPr>
+              <w:t>£42.12</w:t>
+            </w:r>
           </w:p>
         </w:tc>
       </w:tr>
@@ -4254,16 +4302,7 @@
                 <w:sz w:val="20"/>
                 <w:szCs w:val="20"/>
               </w:rPr>
-              <w:t>1</w:t>
-            </w:r>
-            <w:r>
-              <w:rPr>
-                <w:b w:val="1"/>
-                <w:bCs w:val="1"/>
-                <w:sz w:val="20"/>
-                <w:szCs w:val="20"/>
-              </w:rPr>
-              <w:t>2</w:t>
+              <w:t>18</w:t>
             </w:r>
           </w:p>
         </w:tc>
@@ -4283,6 +4322,15 @@
                 <w:szCs w:val="20"/>
               </w:rPr>
             </w:pPr>
+            <w:r>
+              <w:rPr>
+                <w:b w:val="1"/>
+                <w:bCs w:val="1"/>
+                <w:sz w:val="20"/>
+                <w:szCs w:val="20"/>
+              </w:rPr>
+              <w:t>£17.10</w:t>
+            </w:r>
           </w:p>
         </w:tc>
       </w:tr>
@@ -4491,11 +4539,21 @@
             <w:pPr>
               <w:spacing w:after="160" w:line="259" w:lineRule="auto"/>
               <w:rPr>
-                <w:b/>
-                <w:sz w:val="20"/>
-                <w:szCs w:val="18"/>
-              </w:rPr>
-            </w:pPr>
+                <w:b w:val="1"/>
+                <w:bCs w:val="1"/>
+                <w:sz w:val="20"/>
+                <w:szCs w:val="20"/>
+              </w:rPr>
+            </w:pPr>
+            <w:r>
+              <w:rPr>
+                <w:b w:val="1"/>
+                <w:bCs w:val="1"/>
+                <w:sz w:val="20"/>
+                <w:szCs w:val="20"/>
+              </w:rPr>
+              <w:t>£680.17</w:t>
+            </w:r>
           </w:p>
         </w:tc>
       </w:tr>
@@ -4518,8 +4576,35 @@
         <w:rPr/>
         <w:t>Physical Design of Room layout (diagram including equipment placement and cable route paths)</w:t>
       </w:r>
-      <w:r>
-        <w:br/>
+    </w:p>
+    <w:p>
+      <w:pPr>
+        <w:pStyle w:val="Normal"/>
+        <w:ind w:left="0"/>
+      </w:pPr>
+      <w:r>
+        <w:rPr/>
+        <w:t xml:space="preserve">Visio file dimensions don’t work in open office – Do at </w:t>
+      </w:r>
+      <w:proofErr w:type="gramStart"/>
+      <w:r>
+        <w:rPr/>
+        <w:t>college..</w:t>
+      </w:r>
+      <w:proofErr w:type="gramEnd"/>
+      <w:r>
+        <w:rPr/>
+        <w:t xml:space="preserve"> Maybe upload a screenshot to </w:t>
+      </w:r>
+      <w:proofErr w:type="spellStart"/>
+      <w:r>
+        <w:rPr/>
+        <w:t>github</w:t>
+      </w:r>
+      <w:proofErr w:type="spellEnd"/>
+      <w:r>
+        <w:rPr/>
+        <w:t xml:space="preserve"> and download at home. </w:t>
       </w:r>
     </w:p>
     <w:p>
@@ -4529,14 +4614,66 @@
           <w:ilvl w:val="0"/>
           <w:numId w:val="11"/>
         </w:numPr>
+        <w:spacing w:after="0" w:afterAutospacing="off"/>
         <w:rPr/>
       </w:pPr>
       <w:r>
         <w:rPr/>
         <w:t>Physical topology diagram</w:t>
       </w:r>
+    </w:p>
+    <w:p>
+      <w:pPr>
+        <w:pStyle w:val="Normal"/>
+        <w:spacing w:after="0" w:afterAutospacing="off"/>
+        <w:ind w:left="0"/>
+        <w:jc w:val="center"/>
+      </w:pPr>
       <w:r>
         <w:br/>
+      </w:r>
+      <w:r>
+        <w:drawing>
+          <wp:inline wp14:editId="54EEE185" wp14:anchorId="347077DE">
+            <wp:extent cx="2457450" cy="2457450"/>
+            <wp:effectExtent l="0" t="0" r="0" b="0"/>
+            <wp:docPr id="138291346" name="" title=""/>
+            <wp:cNvGraphicFramePr>
+              <a:graphicFrameLocks noChangeAspect="1"/>
+            </wp:cNvGraphicFramePr>
+            <a:graphic>
+              <a:graphicData uri="http://schemas.openxmlformats.org/drawingml/2006/picture">
+                <pic:pic>
+                  <pic:nvPicPr>
+                    <pic:cNvPr id="0" name=""/>
+                    <pic:cNvPicPr/>
+                  </pic:nvPicPr>
+                  <pic:blipFill>
+                    <a:blip r:embed="Rb3f3605818724257">
+                      <a:extLst>
+                        <a:ext xmlns:a="http://schemas.openxmlformats.org/drawingml/2006/main" uri="{28A0092B-C50C-407E-A947-70E740481C1C}">
+                          <a14:useLocalDpi val="0"/>
+                        </a:ext>
+                      </a:extLst>
+                    </a:blip>
+                    <a:stretch>
+                      <a:fillRect/>
+                    </a:stretch>
+                  </pic:blipFill>
+                  <pic:spPr>
+                    <a:xfrm>
+                      <a:off x="0" y="0"/>
+                      <a:ext cx="2457450" cy="2457450"/>
+                    </a:xfrm>
+                    <a:prstGeom prst="rect">
+                      <a:avLst/>
+                    </a:prstGeom>
+                  </pic:spPr>
+                </pic:pic>
+              </a:graphicData>
+            </a:graphic>
+          </wp:inline>
+        </w:drawing>
       </w:r>
     </w:p>
     <w:p>
@@ -4546,11 +4683,63 @@
           <w:ilvl w:val="0"/>
           <w:numId w:val="11"/>
         </w:numPr>
+        <w:spacing w:after="0" w:afterAutospacing="off"/>
         <w:rPr/>
       </w:pPr>
       <w:r>
         <w:rPr/>
         <w:t>Logical topology diagram</w:t>
+      </w:r>
+    </w:p>
+    <w:p>
+      <w:pPr>
+        <w:pStyle w:val="Normal"/>
+        <w:spacing w:after="0" w:afterAutospacing="off"/>
+        <w:ind w:left="0"/>
+        <w:jc w:val="center"/>
+      </w:pPr>
+      <w:r>
+        <w:drawing>
+          <wp:inline wp14:editId="1ABA952A" wp14:anchorId="2D175D16">
+            <wp:extent cx="3514725" cy="1171575"/>
+            <wp:effectExtent l="0" t="0" r="0" b="0"/>
+            <wp:docPr id="380618023" name="" title=""/>
+            <wp:cNvGraphicFramePr>
+              <a:graphicFrameLocks noChangeAspect="1"/>
+            </wp:cNvGraphicFramePr>
+            <a:graphic>
+              <a:graphicData uri="http://schemas.openxmlformats.org/drawingml/2006/picture">
+                <pic:pic>
+                  <pic:nvPicPr>
+                    <pic:cNvPr id="0" name=""/>
+                    <pic:cNvPicPr/>
+                  </pic:nvPicPr>
+                  <pic:blipFill>
+                    <a:blip r:embed="Ree5896b7103148ac">
+                      <a:extLst>
+                        <a:ext xmlns:a="http://schemas.openxmlformats.org/drawingml/2006/main" uri="{28A0092B-C50C-407E-A947-70E740481C1C}">
+                          <a14:useLocalDpi val="0"/>
+                        </a:ext>
+                      </a:extLst>
+                    </a:blip>
+                    <a:stretch>
+                      <a:fillRect/>
+                    </a:stretch>
+                  </pic:blipFill>
+                  <pic:spPr>
+                    <a:xfrm>
+                      <a:off x="0" y="0"/>
+                      <a:ext cx="3514725" cy="1171575"/>
+                    </a:xfrm>
+                    <a:prstGeom prst="rect">
+                      <a:avLst/>
+                    </a:prstGeom>
+                  </pic:spPr>
+                </pic:pic>
+              </a:graphicData>
+            </a:graphic>
+          </wp:inline>
+        </w:drawing>
       </w:r>
       <w:r>
         <w:br/>
@@ -5737,7 +5926,12 @@
           <w:ilvl w:val="0"/>
           <w:numId w:val="11"/>
         </w:numPr>
-        <w:rPr/>
+        <w:jc w:val="center"/>
+        <w:rPr>
+          <w:rFonts w:ascii="Calibri" w:hAnsi="Calibri" w:eastAsia="Calibri" w:cs="Calibri" w:asciiTheme="minorAscii" w:hAnsiTheme="minorAscii" w:eastAsiaTheme="minorAscii" w:cstheme="minorAscii"/>
+          <w:sz w:val="22"/>
+          <w:szCs w:val="22"/>
+        </w:rPr>
       </w:pPr>
       <w:r>
         <w:rPr/>
@@ -5758,6 +5952,49 @@
         <w:br/>
       </w:r>
       <w:r>
+        <w:drawing>
+          <wp:inline wp14:editId="06A8F175" wp14:anchorId="53A0EF69">
+            <wp:extent cx="2457450" cy="2457450"/>
+            <wp:effectExtent l="0" t="0" r="0" b="0"/>
+            <wp:docPr id="1572334937" name="" title=""/>
+            <wp:cNvGraphicFramePr>
+              <a:graphicFrameLocks noChangeAspect="1"/>
+            </wp:cNvGraphicFramePr>
+            <a:graphic>
+              <a:graphicData uri="http://schemas.openxmlformats.org/drawingml/2006/picture">
+                <pic:pic>
+                  <pic:nvPicPr>
+                    <pic:cNvPr id="0" name=""/>
+                    <pic:cNvPicPr/>
+                  </pic:nvPicPr>
+                  <pic:blipFill>
+                    <a:blip r:embed="R1882d56e00d842e6">
+                      <a:extLst>
+                        <a:ext xmlns:a="http://schemas.openxmlformats.org/drawingml/2006/main" uri="{28A0092B-C50C-407E-A947-70E740481C1C}">
+                          <a14:useLocalDpi val="0"/>
+                        </a:ext>
+                      </a:extLst>
+                    </a:blip>
+                    <a:stretch>
+                      <a:fillRect/>
+                    </a:stretch>
+                  </pic:blipFill>
+                  <pic:spPr>
+                    <a:xfrm>
+                      <a:off x="0" y="0"/>
+                      <a:ext cx="2457450" cy="2457450"/>
+                    </a:xfrm>
+                    <a:prstGeom prst="rect">
+                      <a:avLst/>
+                    </a:prstGeom>
+                  </pic:spPr>
+                </pic:pic>
+              </a:graphicData>
+            </a:graphic>
+          </wp:inline>
+        </w:drawing>
+      </w:r>
+      <w:r>
         <w:br/>
       </w:r>
     </w:p>
@@ -5781,12 +6018,10 @@
         <w:rPr/>
         <w:t>(</w:t>
       </w:r>
-      <w:proofErr w:type="gramStart"/>
       <w:r>
         <w:rPr/>
         <w:t>mention</w:t>
       </w:r>
-      <w:proofErr w:type="gramEnd"/>
       <w:r>
         <w:rPr/>
         <w:t xml:space="preserve"> an</w:t>
@@ -5817,6 +6052,7 @@
           <w:tcPr>
             <w:tcW w:w="2491" w:type="dxa"/>
             <w:shd w:val="clear" w:color="auto" w:fill="DEEAF6" w:themeFill="accent1" w:themeFillTint="33"/>
+            <w:tcMar/>
           </w:tcPr>
           <w:p>
             <w:pPr>
@@ -5843,6 +6079,7 @@
           <w:tcPr>
             <w:tcW w:w="2492" w:type="dxa"/>
             <w:shd w:val="clear" w:color="auto" w:fill="DEEAF6" w:themeFill="accent1" w:themeFillTint="33"/>
+            <w:tcMar/>
           </w:tcPr>
           <w:p>
             <w:pPr>
@@ -5868,6 +6105,7 @@
           <w:tcPr>
             <w:tcW w:w="2492" w:type="dxa"/>
             <w:shd w:val="clear" w:color="auto" w:fill="DEEAF6" w:themeFill="accent1" w:themeFillTint="33"/>
+            <w:tcMar/>
           </w:tcPr>
           <w:p>
             <w:pPr>
@@ -5893,6 +6131,7 @@
           <w:tcPr>
             <w:tcW w:w="2492" w:type="dxa"/>
             <w:shd w:val="clear" w:color="auto" w:fill="DEEAF6" w:themeFill="accent1" w:themeFillTint="33"/>
+            <w:tcMar/>
           </w:tcPr>
           <w:p>
             <w:pPr>
@@ -5919,24 +6158,51 @@
         <w:tc>
           <w:tcPr>
             <w:tcW w:w="2491" w:type="dxa"/>
-          </w:tcPr>
-          <w:p/>
+            <w:tcMar/>
+          </w:tcPr>
+          <w:p>
+            <w:r>
+              <w:rPr/>
+              <w:t>p</w:t>
+            </w:r>
+            <w:r>
+              <w:rPr/>
+              <w:t>ing 10.0.0.16</w:t>
+            </w:r>
+          </w:p>
         </w:tc>
         <w:tc>
           <w:tcPr>
             <w:tcW w:w="2492" w:type="dxa"/>
-          </w:tcPr>
-          <w:p/>
+            <w:tcMar/>
+          </w:tcPr>
+          <w:p>
+            <w:r>
+              <w:rPr/>
+              <w:t xml:space="preserve">Reply with </w:t>
+            </w:r>
+            <w:r>
+              <w:rPr/>
+              <w:t>&lt;10ms time</w:t>
+            </w:r>
+          </w:p>
         </w:tc>
         <w:tc>
           <w:tcPr>
             <w:tcW w:w="2492" w:type="dxa"/>
-          </w:tcPr>
-          <w:p/>
+            <w:tcMar/>
+          </w:tcPr>
+          <w:p>
+            <w:r>
+              <w:rPr/>
+              <w:t>Reply in &lt;1ms</w:t>
+            </w:r>
+          </w:p>
         </w:tc>
         <w:tc>
           <w:tcPr>
             <w:tcW w:w="2492" w:type="dxa"/>
+            <w:tcMar/>
           </w:tcPr>
           <w:p/>
         </w:tc>
@@ -5945,24 +6211,51 @@
         <w:tc>
           <w:tcPr>
             <w:tcW w:w="2491" w:type="dxa"/>
-          </w:tcPr>
-          <w:p/>
+            <w:tcMar/>
+          </w:tcPr>
+          <w:p>
+            <w:r>
+              <w:rPr/>
+              <w:t>p</w:t>
+            </w:r>
+            <w:r>
+              <w:rPr/>
+              <w:t>ing 10.0.0.1</w:t>
+            </w:r>
+            <w:r>
+              <w:rPr/>
+              <w:t>8</w:t>
+            </w:r>
+          </w:p>
         </w:tc>
         <w:tc>
           <w:tcPr>
             <w:tcW w:w="2492" w:type="dxa"/>
-          </w:tcPr>
-          <w:p/>
+            <w:tcMar/>
+          </w:tcPr>
+          <w:p>
+            <w:r>
+              <w:rPr/>
+              <w:t>Reply with &lt;10ms time</w:t>
+            </w:r>
+          </w:p>
         </w:tc>
         <w:tc>
           <w:tcPr>
             <w:tcW w:w="2492" w:type="dxa"/>
-          </w:tcPr>
-          <w:p/>
+            <w:tcMar/>
+          </w:tcPr>
+          <w:p>
+            <w:r>
+              <w:rPr/>
+              <w:t>Reply in &lt;1ms</w:t>
+            </w:r>
+          </w:p>
         </w:tc>
         <w:tc>
           <w:tcPr>
             <w:tcW w:w="2492" w:type="dxa"/>
+            <w:tcMar/>
           </w:tcPr>
           <w:p/>
         </w:tc>
@@ -5971,24 +6264,51 @@
         <w:tc>
           <w:tcPr>
             <w:tcW w:w="2491" w:type="dxa"/>
-          </w:tcPr>
-          <w:p/>
+            <w:tcMar/>
+          </w:tcPr>
+          <w:p>
+            <w:r>
+              <w:rPr/>
+              <w:t>p</w:t>
+            </w:r>
+            <w:r>
+              <w:rPr/>
+              <w:t>ing 10.0.0.</w:t>
+            </w:r>
+            <w:r>
+              <w:rPr/>
+              <w:t>20</w:t>
+            </w:r>
+          </w:p>
         </w:tc>
         <w:tc>
           <w:tcPr>
             <w:tcW w:w="2492" w:type="dxa"/>
-          </w:tcPr>
-          <w:p/>
+            <w:tcMar/>
+          </w:tcPr>
+          <w:p>
+            <w:r>
+              <w:rPr/>
+              <w:t>Reply with &lt;10ms time</w:t>
+            </w:r>
+          </w:p>
         </w:tc>
         <w:tc>
           <w:tcPr>
             <w:tcW w:w="2492" w:type="dxa"/>
-          </w:tcPr>
-          <w:p/>
+            <w:tcMar/>
+          </w:tcPr>
+          <w:p>
+            <w:r>
+              <w:rPr/>
+              <w:t>Reply in &lt;1ms</w:t>
+            </w:r>
+          </w:p>
         </w:tc>
         <w:tc>
           <w:tcPr>
             <w:tcW w:w="2492" w:type="dxa"/>
+            <w:tcMar/>
           </w:tcPr>
           <w:p/>
         </w:tc>
@@ -5997,24 +6317,51 @@
         <w:tc>
           <w:tcPr>
             <w:tcW w:w="2491" w:type="dxa"/>
-          </w:tcPr>
-          <w:p/>
+            <w:tcMar/>
+          </w:tcPr>
+          <w:p>
+            <w:r>
+              <w:rPr/>
+              <w:t>p</w:t>
+            </w:r>
+            <w:r>
+              <w:rPr/>
+              <w:t>ing 10.0.0.</w:t>
+            </w:r>
+            <w:r>
+              <w:rPr/>
+              <w:t>22</w:t>
+            </w:r>
+          </w:p>
         </w:tc>
         <w:tc>
           <w:tcPr>
             <w:tcW w:w="2492" w:type="dxa"/>
-          </w:tcPr>
-          <w:p/>
+            <w:tcMar/>
+          </w:tcPr>
+          <w:p>
+            <w:r>
+              <w:rPr/>
+              <w:t>Reply with &lt;10ms time</w:t>
+            </w:r>
+          </w:p>
         </w:tc>
         <w:tc>
           <w:tcPr>
             <w:tcW w:w="2492" w:type="dxa"/>
-          </w:tcPr>
-          <w:p/>
+            <w:tcMar/>
+          </w:tcPr>
+          <w:p>
+            <w:r>
+              <w:rPr/>
+              <w:t>Reply in 1ms</w:t>
+            </w:r>
+          </w:p>
         </w:tc>
         <w:tc>
           <w:tcPr>
             <w:tcW w:w="2492" w:type="dxa"/>
+            <w:tcMar/>
           </w:tcPr>
           <w:p/>
         </w:tc>
@@ -6023,30 +6370,188 @@
         <w:tc>
           <w:tcPr>
             <w:tcW w:w="2491" w:type="dxa"/>
-          </w:tcPr>
-          <w:p/>
+            <w:tcMar/>
+          </w:tcPr>
+          <w:p>
+            <w:r>
+              <w:rPr/>
+              <w:t>p</w:t>
+            </w:r>
+            <w:r>
+              <w:rPr/>
+              <w:t>ing 10.0.0.</w:t>
+            </w:r>
+            <w:r>
+              <w:rPr/>
+              <w:t>24</w:t>
+            </w:r>
+          </w:p>
         </w:tc>
         <w:tc>
           <w:tcPr>
             <w:tcW w:w="2492" w:type="dxa"/>
-          </w:tcPr>
-          <w:p/>
+            <w:tcMar/>
+          </w:tcPr>
+          <w:p>
+            <w:r>
+              <w:rPr/>
+              <w:t>Reply with &lt;10ms time</w:t>
+            </w:r>
+          </w:p>
         </w:tc>
         <w:tc>
           <w:tcPr>
             <w:tcW w:w="2492" w:type="dxa"/>
-          </w:tcPr>
-          <w:p/>
+            <w:tcMar/>
+          </w:tcPr>
+          <w:p>
+            <w:r>
+              <w:rPr/>
+              <w:t>Reply in &lt;1ms</w:t>
+            </w:r>
+          </w:p>
         </w:tc>
         <w:tc>
           <w:tcPr>
             <w:tcW w:w="2492" w:type="dxa"/>
-          </w:tcPr>
-          <w:p/>
+            <w:tcMar/>
+          </w:tcPr>
+          <w:p/>
+        </w:tc>
+      </w:tr>
+      <w:tr>
+        <w:tc>
+          <w:tcPr>
+            <w:tcW w:w="2491" w:type="dxa"/>
+            <w:tcMar/>
+          </w:tcPr>
+          <w:p>
+            <w:r>
+              <w:rPr/>
+              <w:t>ping 10.0.0.28</w:t>
+            </w:r>
+          </w:p>
+        </w:tc>
+        <w:tc>
+          <w:tcPr>
+            <w:tcW w:w="2492" w:type="dxa"/>
+            <w:tcMar/>
+          </w:tcPr>
+          <w:p>
+            <w:r>
+              <w:rPr/>
+              <w:t>Reply with &lt;10ms time</w:t>
+            </w:r>
+          </w:p>
+        </w:tc>
+        <w:tc>
+          <w:tcPr>
+            <w:tcW w:w="2492" w:type="dxa"/>
+            <w:tcMar/>
+          </w:tcPr>
+          <w:p>
+            <w:r>
+              <w:rPr/>
+              <w:t>Reply in 3ms</w:t>
+            </w:r>
+          </w:p>
+        </w:tc>
+        <w:tc>
+          <w:tcPr>
+            <w:tcW w:w="2492" w:type="dxa"/>
+            <w:tcMar/>
+          </w:tcPr>
+          <w:p>
+            <w:pPr>
+              <w:pStyle w:val="Normal"/>
+            </w:pPr>
+          </w:p>
+        </w:tc>
+      </w:tr>
+      <w:tr>
+        <w:tc>
+          <w:tcPr>
+            <w:tcW w:w="2491" w:type="dxa"/>
+            <w:tcMar/>
+          </w:tcPr>
+          <w:p>
+            <w:r>
+              <w:rPr/>
+              <w:t>ping 10.0.0.32</w:t>
+            </w:r>
+          </w:p>
+        </w:tc>
+        <w:tc>
+          <w:tcPr>
+            <w:tcW w:w="2492" w:type="dxa"/>
+            <w:tcMar/>
+          </w:tcPr>
+          <w:p>
+            <w:r>
+              <w:rPr/>
+              <w:t>Reply with &lt;10ms time</w:t>
+            </w:r>
+          </w:p>
+        </w:tc>
+        <w:tc>
+          <w:tcPr>
+            <w:tcW w:w="2492" w:type="dxa"/>
+            <w:tcMar/>
+          </w:tcPr>
+          <w:p>
+            <w:r>
+              <w:rPr/>
+              <w:t>Reply in &lt;1ms</w:t>
+            </w:r>
+          </w:p>
+        </w:tc>
+        <w:tc>
+          <w:tcPr>
+            <w:tcW w:w="2492" w:type="dxa"/>
+            <w:tcMar/>
+          </w:tcPr>
+          <w:p>
+            <w:pPr>
+              <w:pStyle w:val="Normal"/>
+            </w:pPr>
+          </w:p>
         </w:tc>
       </w:tr>
     </w:tbl>
-    <w:p/>
+    <w:p>
+      <w:pPr>
+        <w:jc w:val="center"/>
+        <w:rPr>
+          <w:b w:val="1"/>
+          <w:bCs w:val="1"/>
+          <w:color w:val="auto"/>
+        </w:rPr>
+      </w:pPr>
+      <w:r>
+        <w:rPr>
+          <w:b w:val="1"/>
+          <w:bCs w:val="1"/>
+          <w:color w:val="auto"/>
+        </w:rPr>
+        <w:t>All commands run from</w:t>
+      </w:r>
+      <w:r>
+        <w:rPr>
+          <w:b w:val="1"/>
+          <w:bCs w:val="1"/>
+          <w:color w:val="auto"/>
+        </w:rPr>
+        <w:t xml:space="preserve"> </w:t>
+      </w:r>
+      <w:r>
+        <w:rPr>
+          <w:b w:val="1"/>
+          <w:bCs w:val="1"/>
+          <w:color w:val="auto"/>
+        </w:rPr>
+        <w:t>PC0</w:t>
+      </w:r>
+    </w:p>
     <w:p>
       <w:pPr>
         <w:pStyle w:val="ListParagraph"/>

</xml_diff>

<commit_message>
Started sceario 2 in networking assessment 2
</commit_message>
<xml_diff>
--- a/Computer Networking/Assessment 2 Logbook.docx
+++ b/Computer Networking/Assessment 2 Logbook.docx
@@ -2268,7 +2268,15 @@
       </w:pPr>
       <w:r>
         <w:rPr/>
-        <w:t>Each system would have a static IP address assigned to</w:t>
+        <w:t>Each system would</w:t>
+      </w:r>
+      <w:r>
+        <w:rPr/>
+        <w:t xml:space="preserve"> need to</w:t>
+      </w:r>
+      <w:r>
+        <w:rPr/>
+        <w:t xml:space="preserve"> have a static IP address assigned to</w:t>
       </w:r>
       <w:r>
         <w:rPr/>
@@ -2276,23 +2284,7 @@
       </w:r>
       <w:r>
         <w:rPr/>
-        <w:t xml:space="preserve"> as there is no DHCP service and it</w:t>
-      </w:r>
-      <w:r>
-        <w:rPr/>
-        <w:t xml:space="preserve"> </w:t>
-      </w:r>
-      <w:r>
-        <w:rPr/>
-        <w:t>mak</w:t>
-      </w:r>
-      <w:r>
-        <w:rPr/>
-        <w:t>es</w:t>
-      </w:r>
-      <w:r>
-        <w:rPr/>
-        <w:t xml:space="preserve"> troubleshooting the network easier</w:t>
+        <w:t xml:space="preserve"> as there is no DHCP service</w:t>
       </w:r>
       <w:r>
         <w:rPr/>
@@ -3672,7 +3664,7 @@
                 <w:sz w:val="20"/>
                 <w:szCs w:val="20"/>
               </w:rPr>
-              <w:t>1</w:t>
+              <w:t>...</w:t>
             </w:r>
           </w:p>
         </w:tc>
@@ -3685,11 +3677,21 @@
             <w:pPr>
               <w:spacing w:after="160" w:line="259" w:lineRule="auto"/>
               <w:rPr>
-                <w:b/>
-                <w:sz w:val="20"/>
-                <w:szCs w:val="18"/>
-              </w:rPr>
-            </w:pPr>
+                <w:b w:val="1"/>
+                <w:bCs w:val="1"/>
+                <w:sz w:val="20"/>
+                <w:szCs w:val="20"/>
+              </w:rPr>
+            </w:pPr>
+            <w:r>
+              <w:rPr>
+                <w:b w:val="1"/>
+                <w:bCs w:val="1"/>
+                <w:sz w:val="20"/>
+                <w:szCs w:val="20"/>
+              </w:rPr>
+              <w:t>...</w:t>
+            </w:r>
           </w:p>
         </w:tc>
       </w:tr>
@@ -6018,10 +6020,12 @@
         <w:rPr/>
         <w:t>(</w:t>
       </w:r>
+      <w:proofErr w:type="gramStart"/>
       <w:r>
         <w:rPr/>
         <w:t>mention</w:t>
       </w:r>
+      <w:proofErr w:type="gramEnd"/>
       <w:r>
         <w:rPr/>
         <w:t xml:space="preserve"> an</w:t>
@@ -6033,6 +6037,50 @@
       <w:r>
         <w:rPr/>
         <w:t xml:space="preserve"> issues when implementing/testing the network):</w:t>
+      </w:r>
+    </w:p>
+    <w:p>
+      <w:pPr>
+        <w:pStyle w:val="Normal"/>
+        <w:ind w:left="0"/>
+      </w:pPr>
+      <w:r>
+        <w:rPr/>
+        <w:t>We can easily test this network by pinging between th</w:t>
+      </w:r>
+      <w:r>
+        <w:rPr/>
+        <w:t>e computers</w:t>
+      </w:r>
+      <w:r>
+        <w:rPr/>
+        <w:t xml:space="preserve">. We will check </w:t>
+      </w:r>
+      <w:r>
+        <w:rPr/>
+        <w:t>i</w:t>
+      </w:r>
+      <w:r>
+        <w:rPr/>
+        <w:t xml:space="preserve">f one pc is able to communicate with </w:t>
+      </w:r>
+      <w:r>
+        <w:rPr/>
+        <w:t xml:space="preserve">each of the others one by one and if </w:t>
+      </w:r>
+      <w:proofErr w:type="gramStart"/>
+      <w:r>
+        <w:rPr/>
+        <w:t>so</w:t>
+      </w:r>
+      <w:proofErr w:type="gramEnd"/>
+      <w:r>
+        <w:rPr/>
+        <w:t xml:space="preserve"> we can say that all the pcs are able to communicate</w:t>
+      </w:r>
+      <w:r>
+        <w:rPr/>
+        <w:t>.</w:t>
       </w:r>
     </w:p>
     <w:tbl>
@@ -6533,7 +6581,23 @@
           <w:bCs w:val="1"/>
           <w:color w:val="auto"/>
         </w:rPr>
-        <w:t>All commands run from</w:t>
+        <w:t>All commands</w:t>
+      </w:r>
+      <w:r>
+        <w:rPr>
+          <w:b w:val="1"/>
+          <w:bCs w:val="1"/>
+          <w:color w:val="auto"/>
+        </w:rPr>
+        <w:t xml:space="preserve"> were</w:t>
+      </w:r>
+      <w:r>
+        <w:rPr>
+          <w:b w:val="1"/>
+          <w:bCs w:val="1"/>
+          <w:color w:val="auto"/>
+        </w:rPr>
+        <w:t xml:space="preserve"> run from</w:t>
       </w:r>
       <w:r>
         <w:rPr>
@@ -6606,12 +6670,53 @@
           <w:ilvl w:val="0"/>
           <w:numId w:val="12"/>
         </w:numPr>
-      </w:pPr>
-      <w:r>
+        <w:rPr/>
+      </w:pPr>
+      <w:r>
+        <w:rPr/>
         <w:t>Company summary of network requirement:</w:t>
       </w:r>
-      <w:r>
-        <w:br/>
+    </w:p>
+    <w:p>
+      <w:pPr>
+        <w:pStyle w:val="Normal"/>
+        <w:ind w:left="0"/>
+      </w:pPr>
+      <w:r>
+        <w:rPr/>
+        <w:t xml:space="preserve">The company would now like to allow laptops to be used by their </w:t>
+      </w:r>
+      <w:r>
+        <w:rPr/>
+        <w:t>m</w:t>
+      </w:r>
+      <w:r>
+        <w:rPr/>
+        <w:t xml:space="preserve">anagers. They will need to be able to </w:t>
+      </w:r>
+      <w:r>
+        <w:rPr/>
+        <w:t xml:space="preserve">use them in their offices and in the general area. The laptops have NICs </w:t>
+      </w:r>
+      <w:r>
+        <w:rPr/>
+        <w:t>preinstalled so we will only need 6 NICs instead of 8</w:t>
+      </w:r>
+      <w:r>
+        <w:rPr/>
+        <w:t xml:space="preserve">. The </w:t>
+      </w:r>
+      <w:r>
+        <w:rPr/>
+        <w:t>l</w:t>
+      </w:r>
+      <w:r>
+        <w:rPr/>
+        <w:t xml:space="preserve">aptops need to be able to communicate with </w:t>
+      </w:r>
+      <w:r>
+        <w:rPr/>
+        <w:t>the wired devices and the printers.</w:t>
       </w:r>
     </w:p>
     <w:p>
@@ -6631,6 +6736,120 @@
         <w:rPr/>
         <w:t>):</w:t>
       </w:r>
+    </w:p>
+    <w:p>
+      <w:pPr>
+        <w:pStyle w:val="Normal"/>
+        <w:ind w:left="720" w:firstLine="720"/>
+      </w:pPr>
+      <w:r>
+        <w:rPr/>
+        <w:t>I would propose that we reduce our order of NICs to 6 from 8</w:t>
+      </w:r>
+      <w:r>
+        <w:rPr/>
+        <w:t xml:space="preserve"> and</w:t>
+      </w:r>
+      <w:r>
+        <w:rPr/>
+        <w:t xml:space="preserve"> order </w:t>
+      </w:r>
+      <w:r>
+        <w:rPr/>
+        <w:t>a</w:t>
+      </w:r>
+      <w:r>
+        <w:rPr/>
+        <w:t xml:space="preserve"> </w:t>
+      </w:r>
+      <w:r>
+        <w:rPr/>
+        <w:t>wireless access point</w:t>
+      </w:r>
+      <w:r>
+        <w:rPr/>
+        <w:t xml:space="preserve">. We will need to connect the wireless access point to </w:t>
+      </w:r>
+      <w:r>
+        <w:rPr/>
+        <w:t xml:space="preserve">the </w:t>
+      </w:r>
+      <w:r>
+        <w:rPr/>
+        <w:t>switch</w:t>
+      </w:r>
+      <w:r>
+        <w:rPr/>
+        <w:t xml:space="preserve"> and I would do this using</w:t>
+      </w:r>
+      <w:r>
+        <w:rPr/>
+        <w:t xml:space="preserve"> </w:t>
+      </w:r>
+      <w:r>
+        <w:rPr/>
+        <w:t>a</w:t>
+      </w:r>
+      <w:r>
+        <w:rPr/>
+        <w:t xml:space="preserve"> patch cable connecting </w:t>
+      </w:r>
+      <w:r>
+        <w:rPr/>
+        <w:t>it</w:t>
+      </w:r>
+      <w:r>
+        <w:rPr/>
+        <w:t xml:space="preserve"> to</w:t>
+      </w:r>
+      <w:r>
+        <w:rPr/>
+        <w:t xml:space="preserve"> faceplate</w:t>
+      </w:r>
+      <w:r>
+        <w:rPr/>
+        <w:t xml:space="preserve"> </w:t>
+      </w:r>
+      <w:r>
+        <w:rPr/>
+        <w:t>2</w:t>
+      </w:r>
+      <w:r>
+        <w:rPr/>
+        <w:t>3</w:t>
+      </w:r>
+      <w:r>
+        <w:rPr/>
+        <w:t xml:space="preserve"> </w:t>
+      </w:r>
+      <w:r>
+        <w:rPr/>
+        <w:t>in the corner of one of the managers offices</w:t>
+      </w:r>
+      <w:r>
+        <w:rPr/>
+        <w:t xml:space="preserve">. </w:t>
+      </w:r>
+      <w:r>
+        <w:rPr/>
+        <w:t>This should give good coverage over the entire working area and t</w:t>
+      </w:r>
+      <w:r>
+        <w:rPr/>
+        <w:t>he access point would be mounted to the wall at ar</w:t>
+      </w:r>
+      <w:r>
+        <w:rPr/>
+        <w:t>ound head height to make it easy to reset</w:t>
+      </w:r>
+      <w:r>
+        <w:rPr/>
+        <w:t xml:space="preserve"> </w:t>
+      </w:r>
+      <w:r>
+        <w:rPr/>
+        <w:t>if necessary.</w:t>
+      </w:r>
       <w:r>
         <w:br/>
       </w:r>
@@ -6642,45 +6861,50 @@
           <w:ilvl w:val="0"/>
           <w:numId w:val="12"/>
         </w:numPr>
-      </w:pPr>
-      <w:r>
+        <w:rPr/>
+      </w:pPr>
+      <w:r>
+        <w:rPr/>
         <w:t>Itemised equipment List, including costs, suppliers</w:t>
       </w:r>
     </w:p>
     <w:tbl>
       <w:tblPr>
         <w:tblStyle w:val="TableGrid"/>
-        <w:tblW w:w="9967" w:type="dxa"/>
+        <w:tblW w:w="0" w:type="auto"/>
         <w:tblLook w:val="04A0" w:firstRow="1" w:lastRow="0" w:firstColumn="1" w:lastColumn="0" w:noHBand="0" w:noVBand="1"/>
       </w:tblPr>
       <w:tblGrid>
-        <w:gridCol w:w="658"/>
-        <w:gridCol w:w="1464"/>
-        <w:gridCol w:w="5188"/>
-        <w:gridCol w:w="748"/>
-        <w:gridCol w:w="625"/>
-        <w:gridCol w:w="1284"/>
+        <w:gridCol w:w="2790"/>
+        <w:gridCol w:w="1005"/>
+        <w:gridCol w:w="3495"/>
+        <w:gridCol w:w="960"/>
+        <w:gridCol w:w="588"/>
+        <w:gridCol w:w="1129"/>
       </w:tblGrid>
       <w:tr>
         <w:tc>
           <w:tcPr>
-            <w:tcW w:w="658" w:type="dxa"/>
+            <w:tcW w:w="2790" w:type="dxa"/>
             <w:shd w:val="clear" w:color="auto" w:fill="DEEAF6" w:themeFill="accent1" w:themeFillTint="33"/>
+            <w:tcMar/>
           </w:tcPr>
           <w:p>
             <w:pPr>
               <w:spacing w:after="160" w:line="259" w:lineRule="auto"/>
               <w:rPr>
-                <w:b/>
-                <w:sz w:val="20"/>
-                <w:szCs w:val="18"/>
-              </w:rPr>
-            </w:pPr>
-            <w:r>
-              <w:rPr>
-                <w:b/>
-                <w:sz w:val="20"/>
-                <w:szCs w:val="18"/>
+                <w:b w:val="1"/>
+                <w:bCs w:val="1"/>
+                <w:sz w:val="20"/>
+                <w:szCs w:val="20"/>
+              </w:rPr>
+            </w:pPr>
+            <w:r>
+              <w:rPr>
+                <w:b w:val="1"/>
+                <w:bCs w:val="1"/>
+                <w:sz w:val="20"/>
+                <w:szCs w:val="20"/>
               </w:rPr>
               <w:t>Item</w:t>
             </w:r>
@@ -6688,22 +6912,25 @@
         </w:tc>
         <w:tc>
           <w:tcPr>
-            <w:tcW w:w="1464" w:type="dxa"/>
+            <w:tcW w:w="1005" w:type="dxa"/>
             <w:shd w:val="clear" w:color="auto" w:fill="DEEAF6" w:themeFill="accent1" w:themeFillTint="33"/>
-          </w:tcPr>
-          <w:p>
-            <w:pPr>
-              <w:rPr>
-                <w:b/>
-                <w:sz w:val="20"/>
-                <w:szCs w:val="18"/>
-              </w:rPr>
-            </w:pPr>
-            <w:r>
-              <w:rPr>
-                <w:b/>
-                <w:sz w:val="20"/>
-                <w:szCs w:val="18"/>
+            <w:tcMar/>
+          </w:tcPr>
+          <w:p>
+            <w:pPr>
+              <w:rPr>
+                <w:b w:val="1"/>
+                <w:bCs w:val="1"/>
+                <w:sz w:val="20"/>
+                <w:szCs w:val="20"/>
+              </w:rPr>
+            </w:pPr>
+            <w:r>
+              <w:rPr>
+                <w:b w:val="1"/>
+                <w:bCs w:val="1"/>
+                <w:sz w:val="20"/>
+                <w:szCs w:val="20"/>
               </w:rPr>
               <w:t>Supplier</w:t>
             </w:r>
@@ -6711,39 +6938,44 @@
         </w:tc>
         <w:tc>
           <w:tcPr>
-            <w:tcW w:w="5188" w:type="dxa"/>
+            <w:tcW w:w="3495" w:type="dxa"/>
             <w:shd w:val="clear" w:color="auto" w:fill="DEEAF6" w:themeFill="accent1" w:themeFillTint="33"/>
+            <w:tcMar/>
           </w:tcPr>
           <w:p>
             <w:pPr>
               <w:spacing w:after="160" w:line="259" w:lineRule="auto"/>
               <w:rPr>
-                <w:b/>
-                <w:sz w:val="20"/>
-                <w:szCs w:val="18"/>
-              </w:rPr>
-            </w:pPr>
-            <w:r>
-              <w:rPr>
-                <w:b/>
-                <w:sz w:val="20"/>
-                <w:szCs w:val="18"/>
+                <w:b w:val="1"/>
+                <w:bCs w:val="1"/>
+                <w:sz w:val="20"/>
+                <w:szCs w:val="20"/>
+              </w:rPr>
+            </w:pPr>
+            <w:r>
+              <w:rPr>
+                <w:b w:val="1"/>
+                <w:bCs w:val="1"/>
+                <w:sz w:val="20"/>
+                <w:szCs w:val="20"/>
               </w:rPr>
               <w:t xml:space="preserve">Make / Model / </w:t>
             </w:r>
             <w:r>
               <w:rPr>
-                <w:b/>
-                <w:sz w:val="20"/>
-                <w:szCs w:val="18"/>
+                <w:b w:val="1"/>
+                <w:bCs w:val="1"/>
+                <w:sz w:val="20"/>
+                <w:szCs w:val="20"/>
               </w:rPr>
               <w:t>Specification</w:t>
             </w:r>
             <w:r>
               <w:rPr>
-                <w:b/>
-                <w:sz w:val="20"/>
-                <w:szCs w:val="18"/>
+                <w:b w:val="1"/>
+                <w:bCs w:val="1"/>
+                <w:sz w:val="20"/>
+                <w:szCs w:val="20"/>
               </w:rPr>
               <w:t xml:space="preserve"> / Details</w:t>
             </w:r>
@@ -6751,23 +6983,26 @@
         </w:tc>
         <w:tc>
           <w:tcPr>
-            <w:tcW w:w="748" w:type="dxa"/>
+            <w:tcW w:w="960" w:type="dxa"/>
             <w:shd w:val="clear" w:color="auto" w:fill="DEEAF6" w:themeFill="accent1" w:themeFillTint="33"/>
+            <w:tcMar/>
           </w:tcPr>
           <w:p>
             <w:pPr>
               <w:spacing w:after="160" w:line="259" w:lineRule="auto"/>
               <w:rPr>
-                <w:b/>
-                <w:sz w:val="20"/>
-                <w:szCs w:val="18"/>
-              </w:rPr>
-            </w:pPr>
-            <w:r>
-              <w:rPr>
-                <w:b/>
-                <w:sz w:val="20"/>
-                <w:szCs w:val="18"/>
+                <w:b w:val="1"/>
+                <w:bCs w:val="1"/>
+                <w:sz w:val="20"/>
+                <w:szCs w:val="20"/>
+              </w:rPr>
+            </w:pPr>
+            <w:r>
+              <w:rPr>
+                <w:b w:val="1"/>
+                <w:bCs w:val="1"/>
+                <w:sz w:val="20"/>
+                <w:szCs w:val="20"/>
               </w:rPr>
               <w:t>Price (1)</w:t>
             </w:r>
@@ -6775,23 +7010,26 @@
         </w:tc>
         <w:tc>
           <w:tcPr>
-            <w:tcW w:w="625" w:type="dxa"/>
+            <w:tcW w:w="588" w:type="dxa"/>
             <w:shd w:val="clear" w:color="auto" w:fill="DEEAF6" w:themeFill="accent1" w:themeFillTint="33"/>
+            <w:tcMar/>
           </w:tcPr>
           <w:p>
             <w:pPr>
               <w:spacing w:after="160" w:line="259" w:lineRule="auto"/>
               <w:rPr>
-                <w:b/>
-                <w:sz w:val="20"/>
-                <w:szCs w:val="18"/>
-              </w:rPr>
-            </w:pPr>
-            <w:r>
-              <w:rPr>
-                <w:b/>
-                <w:sz w:val="20"/>
-                <w:szCs w:val="18"/>
+                <w:b w:val="1"/>
+                <w:bCs w:val="1"/>
+                <w:sz w:val="20"/>
+                <w:szCs w:val="20"/>
+              </w:rPr>
+            </w:pPr>
+            <w:r>
+              <w:rPr>
+                <w:b w:val="1"/>
+                <w:bCs w:val="1"/>
+                <w:sz w:val="20"/>
+                <w:szCs w:val="20"/>
               </w:rPr>
               <w:t>Qty</w:t>
             </w:r>
@@ -6799,23 +7037,26 @@
         </w:tc>
         <w:tc>
           <w:tcPr>
-            <w:tcW w:w="1284" w:type="dxa"/>
+            <w:tcW w:w="1129" w:type="dxa"/>
             <w:shd w:val="clear" w:color="auto" w:fill="DEEAF6" w:themeFill="accent1" w:themeFillTint="33"/>
+            <w:tcMar/>
           </w:tcPr>
           <w:p>
             <w:pPr>
               <w:spacing w:after="160" w:line="259" w:lineRule="auto"/>
               <w:rPr>
-                <w:b/>
-                <w:sz w:val="20"/>
-                <w:szCs w:val="18"/>
-              </w:rPr>
-            </w:pPr>
-            <w:r>
-              <w:rPr>
-                <w:b/>
-                <w:sz w:val="20"/>
-                <w:szCs w:val="18"/>
+                <w:b w:val="1"/>
+                <w:bCs w:val="1"/>
+                <w:sz w:val="20"/>
+                <w:szCs w:val="20"/>
+              </w:rPr>
+            </w:pPr>
+            <w:r>
+              <w:rPr>
+                <w:b w:val="1"/>
+                <w:bCs w:val="1"/>
+                <w:sz w:val="20"/>
+                <w:szCs w:val="20"/>
               </w:rPr>
               <w:t>Total Cost</w:t>
             </w:r>
@@ -6825,570 +7066,2197 @@
       <w:tr>
         <w:tc>
           <w:tcPr>
-            <w:tcW w:w="658" w:type="dxa"/>
+            <w:tcW w:w="2790" w:type="dxa"/>
+            <w:tcMar/>
+          </w:tcPr>
+          <w:p>
+            <w:pPr>
+              <w:pStyle w:val="Normal"/>
+              <w:bidi w:val="0"/>
+              <w:spacing w:before="0" w:beforeAutospacing="off" w:after="160" w:afterAutospacing="off" w:line="259" w:lineRule="auto"/>
+              <w:ind w:left="0" w:right="0"/>
+              <w:jc w:val="left"/>
+              <w:rPr>
+                <w:b w:val="1"/>
+                <w:bCs w:val="1"/>
+                <w:sz w:val="20"/>
+                <w:szCs w:val="20"/>
+              </w:rPr>
+            </w:pPr>
+            <w:r>
+              <w:rPr>
+                <w:b w:val="1"/>
+                <w:bCs w:val="1"/>
+                <w:sz w:val="20"/>
+                <w:szCs w:val="20"/>
+              </w:rPr>
+              <w:t>Managed Switch</w:t>
+            </w:r>
+          </w:p>
+        </w:tc>
+        <w:tc>
+          <w:tcPr>
+            <w:tcW w:w="1005" w:type="dxa"/>
+            <w:tcMar/>
+          </w:tcPr>
+          <w:p>
+            <w:pPr>
+              <w:rPr>
+                <w:b w:val="1"/>
+                <w:bCs w:val="1"/>
+                <w:sz w:val="20"/>
+                <w:szCs w:val="20"/>
+              </w:rPr>
+            </w:pPr>
+            <w:r>
+              <w:rPr>
+                <w:b w:val="1"/>
+                <w:bCs w:val="1"/>
+                <w:sz w:val="20"/>
+                <w:szCs w:val="20"/>
+              </w:rPr>
+              <w:t>Amazon</w:t>
+            </w:r>
+          </w:p>
+        </w:tc>
+        <w:tc>
+          <w:tcPr>
+            <w:tcW w:w="3495" w:type="dxa"/>
+            <w:tcMar/>
           </w:tcPr>
           <w:p>
             <w:pPr>
               <w:spacing w:after="160" w:line="259" w:lineRule="auto"/>
               <w:rPr>
-                <w:b/>
-                <w:sz w:val="20"/>
-                <w:szCs w:val="18"/>
-              </w:rPr>
-            </w:pPr>
-          </w:p>
-        </w:tc>
-        <w:tc>
-          <w:tcPr>
-            <w:tcW w:w="1464" w:type="dxa"/>
-          </w:tcPr>
-          <w:p>
-            <w:pPr>
-              <w:rPr>
-                <w:b/>
-                <w:sz w:val="20"/>
-                <w:szCs w:val="18"/>
-              </w:rPr>
-            </w:pPr>
-          </w:p>
-        </w:tc>
-        <w:tc>
-          <w:tcPr>
-            <w:tcW w:w="5188" w:type="dxa"/>
+                <w:b w:val="1"/>
+                <w:bCs w:val="1"/>
+                <w:sz w:val="20"/>
+                <w:szCs w:val="20"/>
+              </w:rPr>
+            </w:pPr>
+            <w:r>
+              <w:rPr>
+                <w:b w:val="1"/>
+                <w:bCs w:val="1"/>
+                <w:sz w:val="20"/>
+                <w:szCs w:val="20"/>
+              </w:rPr>
+              <w:t>NetGear</w:t>
+            </w:r>
+            <w:r>
+              <w:rPr>
+                <w:b w:val="1"/>
+                <w:bCs w:val="1"/>
+                <w:sz w:val="20"/>
+                <w:szCs w:val="20"/>
+              </w:rPr>
+              <w:t xml:space="preserve"> GS348T 48</w:t>
+            </w:r>
+            <w:r>
+              <w:rPr>
+                <w:b w:val="1"/>
+                <w:bCs w:val="1"/>
+                <w:sz w:val="20"/>
+                <w:szCs w:val="20"/>
+              </w:rPr>
+              <w:t>x</w:t>
+            </w:r>
+            <w:r>
+              <w:rPr>
+                <w:b w:val="1"/>
+                <w:bCs w:val="1"/>
+                <w:sz w:val="20"/>
+                <w:szCs w:val="20"/>
+              </w:rPr>
+              <w:t xml:space="preserve"> </w:t>
+            </w:r>
+            <w:r>
+              <w:rPr>
+                <w:b w:val="1"/>
+                <w:bCs w:val="1"/>
+                <w:sz w:val="20"/>
+                <w:szCs w:val="20"/>
+              </w:rPr>
+              <w:t>Cat6</w:t>
+            </w:r>
+            <w:r>
+              <w:rPr>
+                <w:b w:val="1"/>
+                <w:bCs w:val="1"/>
+                <w:sz w:val="20"/>
+                <w:szCs w:val="20"/>
+              </w:rPr>
+              <w:t xml:space="preserve"> + 4x</w:t>
+            </w:r>
+            <w:r>
+              <w:rPr>
+                <w:b w:val="1"/>
+                <w:bCs w:val="1"/>
+                <w:sz w:val="20"/>
+                <w:szCs w:val="20"/>
+              </w:rPr>
+              <w:t xml:space="preserve"> 1G SFP</w:t>
+            </w:r>
+          </w:p>
+        </w:tc>
+        <w:tc>
+          <w:tcPr>
+            <w:tcW w:w="960" w:type="dxa"/>
+            <w:tcMar/>
           </w:tcPr>
           <w:p>
             <w:pPr>
               <w:spacing w:after="160" w:line="259" w:lineRule="auto"/>
               <w:rPr>
-                <w:b/>
-                <w:sz w:val="20"/>
-                <w:szCs w:val="18"/>
-              </w:rPr>
-            </w:pPr>
-          </w:p>
-        </w:tc>
-        <w:tc>
-          <w:tcPr>
-            <w:tcW w:w="748" w:type="dxa"/>
+                <w:b w:val="1"/>
+                <w:bCs w:val="1"/>
+                <w:sz w:val="20"/>
+                <w:szCs w:val="20"/>
+              </w:rPr>
+            </w:pPr>
+            <w:r>
+              <w:rPr>
+                <w:b w:val="1"/>
+                <w:bCs w:val="1"/>
+                <w:sz w:val="20"/>
+                <w:szCs w:val="20"/>
+              </w:rPr>
+              <w:t>£255.72</w:t>
+            </w:r>
+          </w:p>
+        </w:tc>
+        <w:tc>
+          <w:tcPr>
+            <w:tcW w:w="588" w:type="dxa"/>
+            <w:tcMar/>
           </w:tcPr>
           <w:p>
             <w:pPr>
               <w:spacing w:after="160" w:line="259" w:lineRule="auto"/>
               <w:rPr>
-                <w:b/>
-                <w:sz w:val="20"/>
-                <w:szCs w:val="18"/>
-              </w:rPr>
-            </w:pPr>
-          </w:p>
-        </w:tc>
-        <w:tc>
-          <w:tcPr>
-            <w:tcW w:w="625" w:type="dxa"/>
+                <w:b w:val="1"/>
+                <w:bCs w:val="1"/>
+                <w:sz w:val="20"/>
+                <w:szCs w:val="20"/>
+              </w:rPr>
+            </w:pPr>
+            <w:r>
+              <w:rPr>
+                <w:b w:val="1"/>
+                <w:bCs w:val="1"/>
+                <w:sz w:val="20"/>
+                <w:szCs w:val="20"/>
+              </w:rPr>
+              <w:t>1</w:t>
+            </w:r>
+          </w:p>
+        </w:tc>
+        <w:tc>
+          <w:tcPr>
+            <w:tcW w:w="1129" w:type="dxa"/>
+            <w:tcMar/>
           </w:tcPr>
           <w:p>
             <w:pPr>
               <w:spacing w:after="160" w:line="259" w:lineRule="auto"/>
               <w:rPr>
-                <w:b/>
-                <w:sz w:val="20"/>
-                <w:szCs w:val="18"/>
-              </w:rPr>
-            </w:pPr>
-          </w:p>
-        </w:tc>
-        <w:tc>
-          <w:tcPr>
-            <w:tcW w:w="1284" w:type="dxa"/>
-          </w:tcPr>
-          <w:p>
-            <w:pPr>
-              <w:spacing w:after="160" w:line="259" w:lineRule="auto"/>
-              <w:rPr>
-                <w:b/>
-                <w:sz w:val="20"/>
-                <w:szCs w:val="18"/>
-              </w:rPr>
-            </w:pPr>
+                <w:b w:val="1"/>
+                <w:bCs w:val="1"/>
+                <w:sz w:val="20"/>
+                <w:szCs w:val="20"/>
+              </w:rPr>
+            </w:pPr>
+            <w:r>
+              <w:rPr>
+                <w:b w:val="1"/>
+                <w:bCs w:val="1"/>
+                <w:sz w:val="20"/>
+                <w:szCs w:val="20"/>
+              </w:rPr>
+              <w:t>£255.72</w:t>
+            </w:r>
           </w:p>
         </w:tc>
       </w:tr>
       <w:tr>
         <w:tc>
           <w:tcPr>
-            <w:tcW w:w="658" w:type="dxa"/>
-          </w:tcPr>
-          <w:p>
-            <w:pPr>
+            <w:tcW w:w="2790" w:type="dxa"/>
+            <w:tcMar/>
+          </w:tcPr>
+          <w:p>
+            <w:pPr>
+              <w:pStyle w:val="Normal"/>
               <w:spacing w:after="160" w:line="259" w:lineRule="auto"/>
               <w:rPr>
-                <w:b/>
-                <w:sz w:val="20"/>
-                <w:szCs w:val="18"/>
-              </w:rPr>
-            </w:pPr>
-          </w:p>
-        </w:tc>
-        <w:tc>
-          <w:tcPr>
-            <w:tcW w:w="1464" w:type="dxa"/>
-          </w:tcPr>
-          <w:p>
-            <w:pPr>
-              <w:rPr>
-                <w:b/>
-                <w:sz w:val="20"/>
-                <w:szCs w:val="18"/>
-              </w:rPr>
-            </w:pPr>
-          </w:p>
-        </w:tc>
-        <w:tc>
-          <w:tcPr>
-            <w:tcW w:w="5188" w:type="dxa"/>
+                <w:b w:val="1"/>
+                <w:bCs w:val="1"/>
+                <w:sz w:val="20"/>
+                <w:szCs w:val="20"/>
+              </w:rPr>
+            </w:pPr>
+            <w:r>
+              <w:rPr>
+                <w:b w:val="1"/>
+                <w:bCs w:val="1"/>
+                <w:sz w:val="20"/>
+                <w:szCs w:val="20"/>
+              </w:rPr>
+              <w:t>4</w:t>
+            </w:r>
+            <w:r>
+              <w:rPr>
+                <w:b w:val="1"/>
+                <w:bCs w:val="1"/>
+                <w:sz w:val="20"/>
+                <w:szCs w:val="20"/>
+              </w:rPr>
+              <w:t>8</w:t>
+            </w:r>
+            <w:r>
+              <w:rPr>
+                <w:b w:val="1"/>
+                <w:bCs w:val="1"/>
+                <w:sz w:val="20"/>
+                <w:szCs w:val="20"/>
+              </w:rPr>
+              <w:t xml:space="preserve"> Port Cat 6 </w:t>
+            </w:r>
+            <w:r>
+              <w:rPr>
+                <w:b w:val="1"/>
+                <w:bCs w:val="1"/>
+                <w:sz w:val="20"/>
+                <w:szCs w:val="20"/>
+              </w:rPr>
+              <w:t xml:space="preserve">Patch Panel </w:t>
+            </w:r>
+          </w:p>
+        </w:tc>
+        <w:tc>
+          <w:tcPr>
+            <w:tcW w:w="1005" w:type="dxa"/>
+            <w:tcMar/>
+          </w:tcPr>
+          <w:p>
+            <w:pPr>
+              <w:rPr>
+                <w:b w:val="1"/>
+                <w:bCs w:val="1"/>
+                <w:sz w:val="20"/>
+                <w:szCs w:val="20"/>
+              </w:rPr>
+            </w:pPr>
+            <w:r>
+              <w:rPr>
+                <w:b w:val="1"/>
+                <w:bCs w:val="1"/>
+                <w:sz w:val="20"/>
+                <w:szCs w:val="20"/>
+              </w:rPr>
+              <w:t>Amazon</w:t>
+            </w:r>
+          </w:p>
+        </w:tc>
+        <w:tc>
+          <w:tcPr>
+            <w:tcW w:w="3495" w:type="dxa"/>
+            <w:tcMar/>
           </w:tcPr>
           <w:p>
             <w:pPr>
               <w:spacing w:after="160" w:line="259" w:lineRule="auto"/>
               <w:rPr>
-                <w:b/>
-                <w:sz w:val="20"/>
-                <w:szCs w:val="18"/>
-              </w:rPr>
-            </w:pPr>
-          </w:p>
-        </w:tc>
-        <w:tc>
-          <w:tcPr>
-            <w:tcW w:w="748" w:type="dxa"/>
+                <w:b w:val="1"/>
+                <w:bCs w:val="1"/>
+                <w:sz w:val="20"/>
+                <w:szCs w:val="20"/>
+              </w:rPr>
+            </w:pPr>
+            <w:r>
+              <w:rPr>
+                <w:b w:val="1"/>
+                <w:bCs w:val="1"/>
+                <w:sz w:val="20"/>
+                <w:szCs w:val="20"/>
+              </w:rPr>
+              <w:t>World of Data</w:t>
+            </w:r>
+            <w:r>
+              <w:rPr>
+                <w:b w:val="1"/>
+                <w:bCs w:val="1"/>
+                <w:sz w:val="20"/>
+                <w:szCs w:val="20"/>
+              </w:rPr>
+              <w:t xml:space="preserve"> 2u</w:t>
+            </w:r>
+            <w:r>
+              <w:rPr>
+                <w:b w:val="1"/>
+                <w:bCs w:val="1"/>
+                <w:sz w:val="20"/>
+                <w:szCs w:val="20"/>
+              </w:rPr>
+              <w:t xml:space="preserve"> 4</w:t>
+            </w:r>
+            <w:r>
+              <w:rPr>
+                <w:b w:val="1"/>
+                <w:bCs w:val="1"/>
+                <w:sz w:val="20"/>
+                <w:szCs w:val="20"/>
+              </w:rPr>
+              <w:t>8</w:t>
+            </w:r>
+            <w:r>
+              <w:rPr>
+                <w:b w:val="1"/>
+                <w:bCs w:val="1"/>
+                <w:sz w:val="20"/>
+                <w:szCs w:val="20"/>
+              </w:rPr>
+              <w:t>x Cat6</w:t>
+            </w:r>
+          </w:p>
+        </w:tc>
+        <w:tc>
+          <w:tcPr>
+            <w:tcW w:w="960" w:type="dxa"/>
+            <w:tcMar/>
+          </w:tcPr>
+          <w:p>
+            <w:pPr>
+              <w:pStyle w:val="Normal"/>
+              <w:bidi w:val="0"/>
+              <w:spacing w:before="0" w:beforeAutospacing="off" w:after="160" w:afterAutospacing="off" w:line="259" w:lineRule="auto"/>
+              <w:ind w:left="0" w:right="0"/>
+              <w:jc w:val="left"/>
+              <w:rPr>
+                <w:b w:val="1"/>
+                <w:bCs w:val="1"/>
+                <w:sz w:val="20"/>
+                <w:szCs w:val="20"/>
+              </w:rPr>
+            </w:pPr>
+            <w:r>
+              <w:rPr>
+                <w:b w:val="1"/>
+                <w:bCs w:val="1"/>
+                <w:sz w:val="20"/>
+                <w:szCs w:val="20"/>
+              </w:rPr>
+              <w:t>£49.99</w:t>
+            </w:r>
+          </w:p>
+        </w:tc>
+        <w:tc>
+          <w:tcPr>
+            <w:tcW w:w="588" w:type="dxa"/>
+            <w:tcMar/>
+          </w:tcPr>
+          <w:p>
+            <w:pPr>
+              <w:pStyle w:val="Normal"/>
+              <w:bidi w:val="0"/>
+              <w:spacing w:before="0" w:beforeAutospacing="off" w:after="160" w:afterAutospacing="off" w:line="259" w:lineRule="auto"/>
+              <w:ind w:left="0" w:right="0"/>
+              <w:jc w:val="left"/>
+              <w:rPr>
+                <w:b w:val="1"/>
+                <w:bCs w:val="1"/>
+                <w:sz w:val="20"/>
+                <w:szCs w:val="20"/>
+              </w:rPr>
+            </w:pPr>
+            <w:r>
+              <w:rPr>
+                <w:b w:val="1"/>
+                <w:bCs w:val="1"/>
+                <w:sz w:val="20"/>
+                <w:szCs w:val="20"/>
+              </w:rPr>
+              <w:t>1</w:t>
+            </w:r>
+          </w:p>
+        </w:tc>
+        <w:tc>
+          <w:tcPr>
+            <w:tcW w:w="1129" w:type="dxa"/>
+            <w:tcMar/>
           </w:tcPr>
           <w:p>
             <w:pPr>
               <w:spacing w:after="160" w:line="259" w:lineRule="auto"/>
               <w:rPr>
-                <w:b/>
-                <w:sz w:val="20"/>
-                <w:szCs w:val="18"/>
-              </w:rPr>
-            </w:pPr>
-          </w:p>
-        </w:tc>
-        <w:tc>
-          <w:tcPr>
-            <w:tcW w:w="625" w:type="dxa"/>
-          </w:tcPr>
-          <w:p>
-            <w:pPr>
-              <w:spacing w:after="160" w:line="259" w:lineRule="auto"/>
-              <w:rPr>
-                <w:b/>
-                <w:sz w:val="20"/>
-                <w:szCs w:val="18"/>
-              </w:rPr>
-            </w:pPr>
-          </w:p>
-        </w:tc>
-        <w:tc>
-          <w:tcPr>
-            <w:tcW w:w="1284" w:type="dxa"/>
-          </w:tcPr>
-          <w:p>
-            <w:pPr>
-              <w:spacing w:after="160" w:line="259" w:lineRule="auto"/>
-              <w:rPr>
-                <w:b/>
-                <w:sz w:val="20"/>
-                <w:szCs w:val="18"/>
-              </w:rPr>
-            </w:pPr>
+                <w:b w:val="1"/>
+                <w:bCs w:val="1"/>
+                <w:sz w:val="20"/>
+                <w:szCs w:val="20"/>
+              </w:rPr>
+            </w:pPr>
+            <w:r>
+              <w:rPr>
+                <w:b w:val="1"/>
+                <w:bCs w:val="1"/>
+                <w:sz w:val="20"/>
+                <w:szCs w:val="20"/>
+              </w:rPr>
+              <w:t>£</w:t>
+            </w:r>
+            <w:r>
+              <w:rPr>
+                <w:b w:val="1"/>
+                <w:bCs w:val="1"/>
+                <w:sz w:val="20"/>
+                <w:szCs w:val="20"/>
+              </w:rPr>
+              <w:t>4</w:t>
+            </w:r>
+            <w:r>
+              <w:rPr>
+                <w:b w:val="1"/>
+                <w:bCs w:val="1"/>
+                <w:sz w:val="20"/>
+                <w:szCs w:val="20"/>
+              </w:rPr>
+              <w:t>9.99</w:t>
+            </w:r>
           </w:p>
         </w:tc>
       </w:tr>
       <w:tr>
         <w:tc>
           <w:tcPr>
-            <w:tcW w:w="658" w:type="dxa"/>
+            <w:tcW w:w="2790" w:type="dxa"/>
+            <w:tcMar/>
           </w:tcPr>
           <w:p>
             <w:pPr>
               <w:spacing w:after="160" w:line="259" w:lineRule="auto"/>
               <w:rPr>
-                <w:b/>
-                <w:sz w:val="20"/>
-                <w:szCs w:val="18"/>
-              </w:rPr>
-            </w:pPr>
-          </w:p>
-        </w:tc>
-        <w:tc>
-          <w:tcPr>
-            <w:tcW w:w="1464" w:type="dxa"/>
-          </w:tcPr>
-          <w:p>
-            <w:pPr>
-              <w:rPr>
-                <w:b/>
-                <w:sz w:val="20"/>
-                <w:szCs w:val="18"/>
-              </w:rPr>
-            </w:pPr>
-          </w:p>
-        </w:tc>
-        <w:tc>
-          <w:tcPr>
-            <w:tcW w:w="5188" w:type="dxa"/>
+                <w:b w:val="1"/>
+                <w:bCs w:val="1"/>
+                <w:sz w:val="20"/>
+                <w:szCs w:val="20"/>
+              </w:rPr>
+            </w:pPr>
+            <w:r>
+              <w:rPr>
+                <w:b w:val="1"/>
+                <w:bCs w:val="1"/>
+                <w:sz w:val="20"/>
+                <w:szCs w:val="20"/>
+              </w:rPr>
+              <w:t>9u Server Rack</w:t>
+            </w:r>
+            <w:r>
+              <w:rPr>
+                <w:b w:val="1"/>
+                <w:bCs w:val="1"/>
+                <w:sz w:val="20"/>
+                <w:szCs w:val="20"/>
+              </w:rPr>
+              <w:t xml:space="preserve"> Cabinet </w:t>
+            </w:r>
+          </w:p>
+        </w:tc>
+        <w:tc>
+          <w:tcPr>
+            <w:tcW w:w="1005" w:type="dxa"/>
+            <w:tcMar/>
+          </w:tcPr>
+          <w:p>
+            <w:pPr>
+              <w:rPr>
+                <w:b w:val="1"/>
+                <w:bCs w:val="1"/>
+                <w:sz w:val="20"/>
+                <w:szCs w:val="20"/>
+              </w:rPr>
+            </w:pPr>
+            <w:r>
+              <w:rPr>
+                <w:b w:val="1"/>
+                <w:bCs w:val="1"/>
+                <w:sz w:val="20"/>
+                <w:szCs w:val="20"/>
+              </w:rPr>
+              <w:t>Amazon</w:t>
+            </w:r>
+          </w:p>
+        </w:tc>
+        <w:tc>
+          <w:tcPr>
+            <w:tcW w:w="3495" w:type="dxa"/>
+            <w:tcMar/>
           </w:tcPr>
           <w:p>
             <w:pPr>
               <w:spacing w:after="160" w:line="259" w:lineRule="auto"/>
               <w:rPr>
-                <w:b/>
-                <w:sz w:val="20"/>
-                <w:szCs w:val="18"/>
-              </w:rPr>
-            </w:pPr>
-          </w:p>
-        </w:tc>
-        <w:tc>
-          <w:tcPr>
-            <w:tcW w:w="748" w:type="dxa"/>
+                <w:b w:val="1"/>
+                <w:bCs w:val="1"/>
+                <w:sz w:val="20"/>
+                <w:szCs w:val="20"/>
+              </w:rPr>
+            </w:pPr>
+            <w:r>
+              <w:rPr>
+                <w:b w:val="1"/>
+                <w:bCs w:val="1"/>
+                <w:sz w:val="20"/>
+                <w:szCs w:val="20"/>
+              </w:rPr>
+              <w:t>Adastra</w:t>
+            </w:r>
+            <w:r>
+              <w:rPr>
+                <w:b w:val="1"/>
+                <w:bCs w:val="1"/>
+                <w:sz w:val="20"/>
+                <w:szCs w:val="20"/>
+              </w:rPr>
+              <w:t xml:space="preserve"> </w:t>
+            </w:r>
+            <w:r>
+              <w:rPr>
+                <w:b w:val="1"/>
+                <w:bCs w:val="1"/>
+                <w:sz w:val="20"/>
+                <w:szCs w:val="20"/>
+              </w:rPr>
+              <w:t xml:space="preserve">19” Rack </w:t>
+            </w:r>
+            <w:r>
+              <w:rPr>
+                <w:b w:val="1"/>
+                <w:bCs w:val="1"/>
+                <w:sz w:val="20"/>
+                <w:szCs w:val="20"/>
+              </w:rPr>
+              <w:t>C</w:t>
+            </w:r>
+            <w:r>
+              <w:rPr>
+                <w:b w:val="1"/>
+                <w:bCs w:val="1"/>
+                <w:sz w:val="20"/>
+                <w:szCs w:val="20"/>
+              </w:rPr>
+              <w:t>abinet</w:t>
+            </w:r>
+            <w:r>
+              <w:rPr>
+                <w:b w:val="1"/>
+                <w:bCs w:val="1"/>
+                <w:sz w:val="20"/>
+                <w:szCs w:val="20"/>
+              </w:rPr>
+              <w:t xml:space="preserve"> (600mm)</w:t>
+            </w:r>
+          </w:p>
+        </w:tc>
+        <w:tc>
+          <w:tcPr>
+            <w:tcW w:w="960" w:type="dxa"/>
+            <w:tcMar/>
           </w:tcPr>
           <w:p>
             <w:pPr>
               <w:spacing w:after="160" w:line="259" w:lineRule="auto"/>
               <w:rPr>
-                <w:b/>
-                <w:sz w:val="20"/>
-                <w:szCs w:val="18"/>
-              </w:rPr>
-            </w:pPr>
-          </w:p>
-        </w:tc>
-        <w:tc>
-          <w:tcPr>
-            <w:tcW w:w="625" w:type="dxa"/>
+                <w:b w:val="1"/>
+                <w:bCs w:val="1"/>
+                <w:sz w:val="20"/>
+                <w:szCs w:val="20"/>
+              </w:rPr>
+            </w:pPr>
+            <w:r>
+              <w:rPr>
+                <w:b w:val="1"/>
+                <w:bCs w:val="1"/>
+                <w:sz w:val="20"/>
+                <w:szCs w:val="20"/>
+              </w:rPr>
+              <w:t>£145.70</w:t>
+            </w:r>
+          </w:p>
+        </w:tc>
+        <w:tc>
+          <w:tcPr>
+            <w:tcW w:w="588" w:type="dxa"/>
+            <w:tcMar/>
           </w:tcPr>
           <w:p>
             <w:pPr>
               <w:spacing w:after="160" w:line="259" w:lineRule="auto"/>
               <w:rPr>
-                <w:b/>
-                <w:sz w:val="20"/>
-                <w:szCs w:val="18"/>
-              </w:rPr>
-            </w:pPr>
-          </w:p>
-        </w:tc>
-        <w:tc>
-          <w:tcPr>
-            <w:tcW w:w="1284" w:type="dxa"/>
+                <w:b w:val="1"/>
+                <w:bCs w:val="1"/>
+                <w:sz w:val="20"/>
+                <w:szCs w:val="20"/>
+              </w:rPr>
+            </w:pPr>
+            <w:r>
+              <w:rPr>
+                <w:b w:val="1"/>
+                <w:bCs w:val="1"/>
+                <w:sz w:val="20"/>
+                <w:szCs w:val="20"/>
+              </w:rPr>
+              <w:t>1</w:t>
+            </w:r>
+          </w:p>
+        </w:tc>
+        <w:tc>
+          <w:tcPr>
+            <w:tcW w:w="1129" w:type="dxa"/>
+            <w:tcMar/>
           </w:tcPr>
           <w:p>
             <w:pPr>
               <w:spacing w:after="160" w:line="259" w:lineRule="auto"/>
               <w:rPr>
-                <w:b/>
-                <w:sz w:val="20"/>
-                <w:szCs w:val="18"/>
-              </w:rPr>
-            </w:pPr>
+                <w:b w:val="1"/>
+                <w:bCs w:val="1"/>
+                <w:sz w:val="20"/>
+                <w:szCs w:val="20"/>
+              </w:rPr>
+            </w:pPr>
+            <w:r>
+              <w:rPr>
+                <w:b w:val="1"/>
+                <w:bCs w:val="1"/>
+                <w:sz w:val="20"/>
+                <w:szCs w:val="20"/>
+              </w:rPr>
+              <w:t>£145.70</w:t>
+            </w:r>
           </w:p>
         </w:tc>
       </w:tr>
       <w:tr>
         <w:tc>
           <w:tcPr>
-            <w:tcW w:w="658" w:type="dxa"/>
+            <w:tcW w:w="2790" w:type="dxa"/>
+            <w:tcMar/>
           </w:tcPr>
           <w:p>
             <w:pPr>
               <w:spacing w:after="160" w:line="259" w:lineRule="auto"/>
               <w:rPr>
-                <w:b/>
-                <w:sz w:val="20"/>
-                <w:szCs w:val="18"/>
-              </w:rPr>
-            </w:pPr>
-          </w:p>
-        </w:tc>
-        <w:tc>
-          <w:tcPr>
-            <w:tcW w:w="1464" w:type="dxa"/>
-          </w:tcPr>
-          <w:p>
-            <w:pPr>
-              <w:rPr>
-                <w:b/>
-                <w:sz w:val="20"/>
-                <w:szCs w:val="18"/>
-              </w:rPr>
-            </w:pPr>
-          </w:p>
-        </w:tc>
-        <w:tc>
-          <w:tcPr>
-            <w:tcW w:w="5188" w:type="dxa"/>
+                <w:b w:val="1"/>
+                <w:bCs w:val="1"/>
+                <w:sz w:val="20"/>
+                <w:szCs w:val="20"/>
+              </w:rPr>
+            </w:pPr>
+            <w:r>
+              <w:rPr>
+                <w:b w:val="1"/>
+                <w:bCs w:val="1"/>
+                <w:sz w:val="20"/>
+                <w:szCs w:val="20"/>
+              </w:rPr>
+              <w:t>Cat 6 Patch Cable (0.</w:t>
+            </w:r>
+            <w:r>
+              <w:rPr>
+                <w:b w:val="1"/>
+                <w:bCs w:val="1"/>
+                <w:sz w:val="20"/>
+                <w:szCs w:val="20"/>
+              </w:rPr>
+              <w:t>3</w:t>
+            </w:r>
+            <w:r>
+              <w:rPr>
+                <w:b w:val="1"/>
+                <w:bCs w:val="1"/>
+                <w:sz w:val="20"/>
+                <w:szCs w:val="20"/>
+              </w:rPr>
+              <w:t>m)</w:t>
+            </w:r>
+          </w:p>
+        </w:tc>
+        <w:tc>
+          <w:tcPr>
+            <w:tcW w:w="1005" w:type="dxa"/>
+            <w:tcMar/>
+          </w:tcPr>
+          <w:p>
+            <w:pPr>
+              <w:rPr>
+                <w:b w:val="1"/>
+                <w:bCs w:val="1"/>
+                <w:sz w:val="20"/>
+                <w:szCs w:val="20"/>
+              </w:rPr>
+            </w:pPr>
+            <w:r>
+              <w:rPr>
+                <w:b w:val="1"/>
+                <w:bCs w:val="1"/>
+                <w:sz w:val="20"/>
+                <w:szCs w:val="20"/>
+              </w:rPr>
+              <w:t>Amazon</w:t>
+            </w:r>
+          </w:p>
+        </w:tc>
+        <w:tc>
+          <w:tcPr>
+            <w:tcW w:w="3495" w:type="dxa"/>
+            <w:tcMar/>
           </w:tcPr>
           <w:p>
             <w:pPr>
               <w:spacing w:after="160" w:line="259" w:lineRule="auto"/>
               <w:rPr>
-                <w:b/>
-                <w:sz w:val="20"/>
-                <w:szCs w:val="18"/>
-              </w:rPr>
-            </w:pPr>
-          </w:p>
-        </w:tc>
-        <w:tc>
-          <w:tcPr>
-            <w:tcW w:w="748" w:type="dxa"/>
+                <w:b w:val="1"/>
+                <w:bCs w:val="1"/>
+                <w:sz w:val="20"/>
+                <w:szCs w:val="20"/>
+              </w:rPr>
+            </w:pPr>
+            <w:r>
+              <w:rPr>
+                <w:b w:val="1"/>
+                <w:bCs w:val="1"/>
+                <w:sz w:val="20"/>
+                <w:szCs w:val="20"/>
+              </w:rPr>
+              <w:t>Cable Matters 5-Pack Cat6 Cable</w:t>
+            </w:r>
+          </w:p>
+        </w:tc>
+        <w:tc>
+          <w:tcPr>
+            <w:tcW w:w="960" w:type="dxa"/>
+            <w:tcMar/>
           </w:tcPr>
           <w:p>
             <w:pPr>
               <w:spacing w:after="160" w:line="259" w:lineRule="auto"/>
               <w:rPr>
-                <w:b/>
-                <w:sz w:val="20"/>
-                <w:szCs w:val="18"/>
-              </w:rPr>
-            </w:pPr>
-          </w:p>
-        </w:tc>
-        <w:tc>
-          <w:tcPr>
-            <w:tcW w:w="625" w:type="dxa"/>
+                <w:b w:val="1"/>
+                <w:bCs w:val="1"/>
+                <w:sz w:val="20"/>
+                <w:szCs w:val="20"/>
+              </w:rPr>
+            </w:pPr>
+            <w:r>
+              <w:rPr>
+                <w:b w:val="1"/>
+                <w:bCs w:val="1"/>
+                <w:sz w:val="20"/>
+                <w:szCs w:val="20"/>
+              </w:rPr>
+              <w:t>£7.99</w:t>
+            </w:r>
+          </w:p>
+        </w:tc>
+        <w:tc>
+          <w:tcPr>
+            <w:tcW w:w="588" w:type="dxa"/>
+            <w:tcMar/>
           </w:tcPr>
           <w:p>
             <w:pPr>
               <w:spacing w:after="160" w:line="259" w:lineRule="auto"/>
               <w:rPr>
-                <w:b/>
-                <w:sz w:val="20"/>
-                <w:szCs w:val="18"/>
-              </w:rPr>
-            </w:pPr>
-          </w:p>
-        </w:tc>
-        <w:tc>
-          <w:tcPr>
-            <w:tcW w:w="1284" w:type="dxa"/>
+                <w:b w:val="1"/>
+                <w:bCs w:val="1"/>
+                <w:sz w:val="20"/>
+                <w:szCs w:val="20"/>
+              </w:rPr>
+            </w:pPr>
+            <w:r>
+              <w:rPr>
+                <w:b w:val="1"/>
+                <w:bCs w:val="1"/>
+                <w:sz w:val="20"/>
+                <w:szCs w:val="20"/>
+              </w:rPr>
+              <w:t>8</w:t>
+            </w:r>
+          </w:p>
+        </w:tc>
+        <w:tc>
+          <w:tcPr>
+            <w:tcW w:w="1129" w:type="dxa"/>
+            <w:tcMar/>
           </w:tcPr>
           <w:p>
             <w:pPr>
               <w:spacing w:after="160" w:line="259" w:lineRule="auto"/>
               <w:rPr>
-                <w:b/>
-                <w:sz w:val="20"/>
-                <w:szCs w:val="18"/>
-              </w:rPr>
-            </w:pPr>
+                <w:b w:val="1"/>
+                <w:bCs w:val="1"/>
+                <w:sz w:val="20"/>
+                <w:szCs w:val="20"/>
+              </w:rPr>
+            </w:pPr>
+            <w:r>
+              <w:rPr>
+                <w:b w:val="1"/>
+                <w:bCs w:val="1"/>
+                <w:sz w:val="20"/>
+                <w:szCs w:val="20"/>
+              </w:rPr>
+              <w:t>£63.92</w:t>
+            </w:r>
           </w:p>
         </w:tc>
       </w:tr>
       <w:tr>
         <w:tc>
           <w:tcPr>
-            <w:tcW w:w="658" w:type="dxa"/>
+            <w:tcW w:w="2790" w:type="dxa"/>
+            <w:tcMar/>
           </w:tcPr>
           <w:p>
             <w:pPr>
               <w:spacing w:after="160" w:line="259" w:lineRule="auto"/>
               <w:rPr>
-                <w:b/>
-                <w:sz w:val="20"/>
-                <w:szCs w:val="18"/>
-              </w:rPr>
-            </w:pPr>
-          </w:p>
-        </w:tc>
-        <w:tc>
-          <w:tcPr>
-            <w:tcW w:w="1464" w:type="dxa"/>
-          </w:tcPr>
-          <w:p>
-            <w:pPr>
-              <w:rPr>
-                <w:b/>
-                <w:sz w:val="20"/>
-                <w:szCs w:val="18"/>
-              </w:rPr>
-            </w:pPr>
-          </w:p>
-        </w:tc>
-        <w:tc>
-          <w:tcPr>
-            <w:tcW w:w="5188" w:type="dxa"/>
+                <w:b w:val="1"/>
+                <w:bCs w:val="1"/>
+                <w:sz w:val="20"/>
+                <w:szCs w:val="20"/>
+              </w:rPr>
+            </w:pPr>
+            <w:r>
+              <w:rPr>
+                <w:b w:val="1"/>
+                <w:bCs w:val="1"/>
+                <w:sz w:val="20"/>
+                <w:szCs w:val="20"/>
+              </w:rPr>
+              <w:t>Cat 6 Patch Cable (2</w:t>
+            </w:r>
+            <w:r>
+              <w:rPr>
+                <w:b w:val="1"/>
+                <w:bCs w:val="1"/>
+                <w:sz w:val="20"/>
+                <w:szCs w:val="20"/>
+              </w:rPr>
+              <w:t>.1</w:t>
+            </w:r>
+            <w:r>
+              <w:rPr>
+                <w:b w:val="1"/>
+                <w:bCs w:val="1"/>
+                <w:sz w:val="20"/>
+                <w:szCs w:val="20"/>
+              </w:rPr>
+              <w:t>m)</w:t>
+            </w:r>
+          </w:p>
+        </w:tc>
+        <w:tc>
+          <w:tcPr>
+            <w:tcW w:w="1005" w:type="dxa"/>
+            <w:tcMar/>
+          </w:tcPr>
+          <w:p>
+            <w:pPr>
+              <w:rPr>
+                <w:b w:val="1"/>
+                <w:bCs w:val="1"/>
+                <w:sz w:val="20"/>
+                <w:szCs w:val="20"/>
+              </w:rPr>
+            </w:pPr>
+            <w:r>
+              <w:rPr>
+                <w:b w:val="1"/>
+                <w:bCs w:val="1"/>
+                <w:sz w:val="20"/>
+                <w:szCs w:val="20"/>
+              </w:rPr>
+              <w:t>Amazon</w:t>
+            </w:r>
+          </w:p>
+        </w:tc>
+        <w:tc>
+          <w:tcPr>
+            <w:tcW w:w="3495" w:type="dxa"/>
+            <w:tcMar/>
           </w:tcPr>
           <w:p>
             <w:pPr>
               <w:spacing w:after="160" w:line="259" w:lineRule="auto"/>
               <w:rPr>
-                <w:b/>
-                <w:sz w:val="20"/>
-                <w:szCs w:val="18"/>
-              </w:rPr>
-            </w:pPr>
-          </w:p>
-        </w:tc>
-        <w:tc>
-          <w:tcPr>
-            <w:tcW w:w="748" w:type="dxa"/>
+                <w:b w:val="1"/>
+                <w:bCs w:val="1"/>
+                <w:sz w:val="20"/>
+                <w:szCs w:val="20"/>
+              </w:rPr>
+            </w:pPr>
+            <w:r>
+              <w:rPr>
+                <w:b w:val="1"/>
+                <w:bCs w:val="1"/>
+                <w:sz w:val="20"/>
+                <w:szCs w:val="20"/>
+              </w:rPr>
+              <w:t>Cable Matters 5-Pack Cat6 Cable</w:t>
+            </w:r>
+          </w:p>
+        </w:tc>
+        <w:tc>
+          <w:tcPr>
+            <w:tcW w:w="960" w:type="dxa"/>
+            <w:tcMar/>
           </w:tcPr>
           <w:p>
             <w:pPr>
               <w:spacing w:after="160" w:line="259" w:lineRule="auto"/>
               <w:rPr>
-                <w:b/>
-                <w:sz w:val="20"/>
-                <w:szCs w:val="18"/>
-              </w:rPr>
-            </w:pPr>
-          </w:p>
-        </w:tc>
-        <w:tc>
-          <w:tcPr>
-            <w:tcW w:w="625" w:type="dxa"/>
+                <w:b w:val="1"/>
+                <w:bCs w:val="1"/>
+                <w:sz w:val="20"/>
+                <w:szCs w:val="20"/>
+              </w:rPr>
+            </w:pPr>
+            <w:r>
+              <w:rPr>
+                <w:b w:val="1"/>
+                <w:bCs w:val="1"/>
+                <w:sz w:val="20"/>
+                <w:szCs w:val="20"/>
+              </w:rPr>
+              <w:t>£11.99</w:t>
+            </w:r>
+          </w:p>
+        </w:tc>
+        <w:tc>
+          <w:tcPr>
+            <w:tcW w:w="588" w:type="dxa"/>
+            <w:tcMar/>
           </w:tcPr>
           <w:p>
             <w:pPr>
               <w:spacing w:after="160" w:line="259" w:lineRule="auto"/>
               <w:rPr>
-                <w:b/>
-                <w:sz w:val="20"/>
-                <w:szCs w:val="18"/>
-              </w:rPr>
-            </w:pPr>
-          </w:p>
-        </w:tc>
-        <w:tc>
-          <w:tcPr>
-            <w:tcW w:w="1284" w:type="dxa"/>
+                <w:b w:val="1"/>
+                <w:bCs w:val="1"/>
+                <w:sz w:val="20"/>
+                <w:szCs w:val="20"/>
+              </w:rPr>
+            </w:pPr>
+            <w:r>
+              <w:rPr>
+                <w:b w:val="1"/>
+                <w:bCs w:val="1"/>
+                <w:sz w:val="20"/>
+                <w:szCs w:val="20"/>
+              </w:rPr>
+              <w:t>2</w:t>
+            </w:r>
+          </w:p>
+        </w:tc>
+        <w:tc>
+          <w:tcPr>
+            <w:tcW w:w="1129" w:type="dxa"/>
+            <w:tcMar/>
           </w:tcPr>
           <w:p>
             <w:pPr>
               <w:spacing w:after="160" w:line="259" w:lineRule="auto"/>
               <w:rPr>
-                <w:b/>
-                <w:sz w:val="20"/>
-                <w:szCs w:val="18"/>
-              </w:rPr>
-            </w:pPr>
+                <w:b w:val="1"/>
+                <w:bCs w:val="1"/>
+                <w:sz w:val="20"/>
+                <w:szCs w:val="20"/>
+              </w:rPr>
+            </w:pPr>
+            <w:r>
+              <w:rPr>
+                <w:b w:val="1"/>
+                <w:bCs w:val="1"/>
+                <w:sz w:val="20"/>
+                <w:szCs w:val="20"/>
+              </w:rPr>
+              <w:t>£23.98</w:t>
+            </w:r>
           </w:p>
         </w:tc>
       </w:tr>
       <w:tr>
         <w:tc>
           <w:tcPr>
-            <w:tcW w:w="658" w:type="dxa"/>
+            <w:tcW w:w="2790" w:type="dxa"/>
+            <w:tcMar/>
           </w:tcPr>
           <w:p>
             <w:pPr>
               <w:spacing w:after="160" w:line="259" w:lineRule="auto"/>
               <w:rPr>
-                <w:b/>
-                <w:sz w:val="20"/>
-                <w:szCs w:val="18"/>
-              </w:rPr>
-            </w:pPr>
-          </w:p>
-        </w:tc>
-        <w:tc>
-          <w:tcPr>
-            <w:tcW w:w="1464" w:type="dxa"/>
-          </w:tcPr>
-          <w:p>
-            <w:pPr>
-              <w:rPr>
-                <w:b/>
-                <w:sz w:val="20"/>
-                <w:szCs w:val="18"/>
-              </w:rPr>
-            </w:pPr>
-          </w:p>
-        </w:tc>
-        <w:tc>
-          <w:tcPr>
-            <w:tcW w:w="5188" w:type="dxa"/>
+                <w:b w:val="1"/>
+                <w:bCs w:val="1"/>
+                <w:sz w:val="20"/>
+                <w:szCs w:val="20"/>
+              </w:rPr>
+            </w:pPr>
+            <w:r>
+              <w:rPr>
+                <w:b w:val="1"/>
+                <w:bCs w:val="1"/>
+                <w:sz w:val="20"/>
+                <w:szCs w:val="20"/>
+              </w:rPr>
+              <w:t>305m UTP Cat 6 Reel</w:t>
+            </w:r>
+          </w:p>
+        </w:tc>
+        <w:tc>
+          <w:tcPr>
+            <w:tcW w:w="1005" w:type="dxa"/>
+            <w:tcMar/>
+          </w:tcPr>
+          <w:p>
+            <w:pPr>
+              <w:rPr>
+                <w:b w:val="1"/>
+                <w:bCs w:val="1"/>
+                <w:sz w:val="20"/>
+                <w:szCs w:val="20"/>
+              </w:rPr>
+            </w:pPr>
+            <w:r>
+              <w:rPr>
+                <w:b w:val="1"/>
+                <w:bCs w:val="1"/>
+                <w:sz w:val="20"/>
+                <w:szCs w:val="20"/>
+              </w:rPr>
+              <w:t>Cable Monkey</w:t>
+            </w:r>
+          </w:p>
+        </w:tc>
+        <w:tc>
+          <w:tcPr>
+            <w:tcW w:w="3495" w:type="dxa"/>
+            <w:tcMar/>
+          </w:tcPr>
+          <w:p>
+            <w:pPr>
+              <w:pStyle w:val="Normal"/>
+              <w:bidi w:val="0"/>
+              <w:spacing w:before="0" w:beforeAutospacing="off" w:after="160" w:afterAutospacing="off" w:line="259" w:lineRule="auto"/>
+              <w:ind w:left="0" w:right="0"/>
+              <w:jc w:val="left"/>
+              <w:rPr>
+                <w:b w:val="1"/>
+                <w:bCs w:val="1"/>
+                <w:sz w:val="20"/>
+                <w:szCs w:val="20"/>
+              </w:rPr>
+            </w:pPr>
+            <w:r>
+              <w:rPr>
+                <w:b w:val="1"/>
+                <w:bCs w:val="1"/>
+                <w:sz w:val="20"/>
+                <w:szCs w:val="20"/>
+              </w:rPr>
+              <w:t>Connectix Cabling Systems Cat 6 UTP PVC Solid Cable 305m Box</w:t>
+            </w:r>
+          </w:p>
+        </w:tc>
+        <w:tc>
+          <w:tcPr>
+            <w:tcW w:w="960" w:type="dxa"/>
+            <w:tcMar/>
           </w:tcPr>
           <w:p>
             <w:pPr>
               <w:spacing w:after="160" w:line="259" w:lineRule="auto"/>
               <w:rPr>
-                <w:b/>
-                <w:sz w:val="20"/>
-                <w:szCs w:val="18"/>
-              </w:rPr>
-            </w:pPr>
-          </w:p>
-        </w:tc>
-        <w:tc>
-          <w:tcPr>
-            <w:tcW w:w="748" w:type="dxa"/>
+                <w:b w:val="1"/>
+                <w:bCs w:val="1"/>
+                <w:sz w:val="20"/>
+                <w:szCs w:val="20"/>
+              </w:rPr>
+            </w:pPr>
+            <w:r>
+              <w:rPr>
+                <w:b w:val="1"/>
+                <w:bCs w:val="1"/>
+                <w:sz w:val="20"/>
+                <w:szCs w:val="20"/>
+              </w:rPr>
+              <w:t>£92.05</w:t>
+            </w:r>
+          </w:p>
+        </w:tc>
+        <w:tc>
+          <w:tcPr>
+            <w:tcW w:w="588" w:type="dxa"/>
+            <w:tcMar/>
           </w:tcPr>
           <w:p>
             <w:pPr>
               <w:spacing w:after="160" w:line="259" w:lineRule="auto"/>
               <w:rPr>
-                <w:b/>
-                <w:sz w:val="20"/>
-                <w:szCs w:val="18"/>
-              </w:rPr>
-            </w:pPr>
-          </w:p>
-        </w:tc>
-        <w:tc>
-          <w:tcPr>
-            <w:tcW w:w="625" w:type="dxa"/>
+                <w:b w:val="1"/>
+                <w:bCs w:val="1"/>
+                <w:sz w:val="20"/>
+                <w:szCs w:val="20"/>
+              </w:rPr>
+            </w:pPr>
+            <w:r>
+              <w:rPr>
+                <w:b w:val="1"/>
+                <w:bCs w:val="1"/>
+                <w:sz w:val="20"/>
+                <w:szCs w:val="20"/>
+              </w:rPr>
+              <w:t>...</w:t>
+            </w:r>
+          </w:p>
+        </w:tc>
+        <w:tc>
+          <w:tcPr>
+            <w:tcW w:w="1129" w:type="dxa"/>
+            <w:tcMar/>
           </w:tcPr>
           <w:p>
             <w:pPr>
               <w:spacing w:after="160" w:line="259" w:lineRule="auto"/>
               <w:rPr>
-                <w:b/>
-                <w:sz w:val="20"/>
-                <w:szCs w:val="18"/>
-              </w:rPr>
-            </w:pPr>
-          </w:p>
-        </w:tc>
-        <w:tc>
-          <w:tcPr>
-            <w:tcW w:w="1284" w:type="dxa"/>
-          </w:tcPr>
-          <w:p>
-            <w:pPr>
-              <w:spacing w:after="160" w:line="259" w:lineRule="auto"/>
-              <w:rPr>
-                <w:b/>
-                <w:sz w:val="20"/>
-                <w:szCs w:val="18"/>
-              </w:rPr>
-            </w:pPr>
+                <w:b w:val="1"/>
+                <w:bCs w:val="1"/>
+                <w:sz w:val="20"/>
+                <w:szCs w:val="20"/>
+              </w:rPr>
+            </w:pPr>
+            <w:r>
+              <w:rPr>
+                <w:b w:val="1"/>
+                <w:bCs w:val="1"/>
+                <w:sz w:val="20"/>
+                <w:szCs w:val="20"/>
+              </w:rPr>
+              <w:t>...</w:t>
+            </w:r>
           </w:p>
         </w:tc>
       </w:tr>
       <w:tr>
-        <w:tc>
-          <w:tcPr>
-            <w:tcW w:w="8683" w:type="dxa"/>
+        <w:trPr>
+          <w:trHeight w:val="480"/>
+        </w:trPr>
+        <w:tc>
+          <w:tcPr>
+            <w:tcW w:w="2790" w:type="dxa"/>
+            <w:tcMar/>
+          </w:tcPr>
+          <w:p>
+            <w:pPr>
+              <w:spacing w:after="160" w:line="259" w:lineRule="auto"/>
+              <w:rPr>
+                <w:b w:val="1"/>
+                <w:bCs w:val="1"/>
+                <w:sz w:val="20"/>
+                <w:szCs w:val="20"/>
+              </w:rPr>
+            </w:pPr>
+            <w:r>
+              <w:rPr>
+                <w:b w:val="1"/>
+                <w:bCs w:val="1"/>
+                <w:sz w:val="20"/>
+                <w:szCs w:val="20"/>
+              </w:rPr>
+              <w:t>Single</w:t>
+            </w:r>
+            <w:r>
+              <w:rPr>
+                <w:b w:val="1"/>
+                <w:bCs w:val="1"/>
+                <w:sz w:val="20"/>
+                <w:szCs w:val="20"/>
+              </w:rPr>
+              <w:t xml:space="preserve"> </w:t>
+            </w:r>
+            <w:r>
+              <w:rPr>
+                <w:b w:val="1"/>
+                <w:bCs w:val="1"/>
+                <w:sz w:val="20"/>
+                <w:szCs w:val="20"/>
+              </w:rPr>
+              <w:t>Gang</w:t>
+            </w:r>
+            <w:r>
+              <w:rPr>
+                <w:b w:val="1"/>
+                <w:bCs w:val="1"/>
+                <w:sz w:val="20"/>
+                <w:szCs w:val="20"/>
+              </w:rPr>
+              <w:t xml:space="preserve"> </w:t>
+            </w:r>
+            <w:r>
+              <w:rPr>
+                <w:b w:val="1"/>
+                <w:bCs w:val="1"/>
+                <w:sz w:val="20"/>
+                <w:szCs w:val="20"/>
+              </w:rPr>
+              <w:t xml:space="preserve">Modular </w:t>
+            </w:r>
+            <w:r>
+              <w:rPr>
+                <w:b w:val="1"/>
+                <w:bCs w:val="1"/>
+                <w:sz w:val="20"/>
+                <w:szCs w:val="20"/>
+              </w:rPr>
+              <w:t>Face Plate</w:t>
+            </w:r>
+          </w:p>
+        </w:tc>
+        <w:tc>
+          <w:tcPr>
+            <w:tcW w:w="1005" w:type="dxa"/>
+            <w:tcMar/>
+          </w:tcPr>
+          <w:p>
+            <w:pPr>
+              <w:pStyle w:val="Normal"/>
+              <w:rPr>
+                <w:b w:val="1"/>
+                <w:bCs w:val="1"/>
+                <w:sz w:val="20"/>
+                <w:szCs w:val="20"/>
+              </w:rPr>
+            </w:pPr>
+            <w:r>
+              <w:rPr>
+                <w:b w:val="1"/>
+                <w:bCs w:val="1"/>
+                <w:sz w:val="20"/>
+                <w:szCs w:val="20"/>
+              </w:rPr>
+              <w:t>Cable Monkey</w:t>
+            </w:r>
+          </w:p>
+        </w:tc>
+        <w:tc>
+          <w:tcPr>
+            <w:tcW w:w="3495" w:type="dxa"/>
+            <w:tcMar/>
+          </w:tcPr>
+          <w:p>
+            <w:pPr>
+              <w:pStyle w:val="Normal"/>
+              <w:spacing w:line="259" w:lineRule="auto"/>
+              <w:rPr>
+                <w:b w:val="1"/>
+                <w:bCs w:val="1"/>
+                <w:sz w:val="20"/>
+                <w:szCs w:val="20"/>
+              </w:rPr>
+            </w:pPr>
+            <w:r>
+              <w:rPr>
+                <w:b w:val="1"/>
+                <w:bCs w:val="1"/>
+                <w:sz w:val="20"/>
+                <w:szCs w:val="20"/>
+              </w:rPr>
+              <w:t xml:space="preserve">Connectix Cabling Systems </w:t>
+            </w:r>
+            <w:r>
+              <w:rPr>
+                <w:b w:val="1"/>
+                <w:bCs w:val="1"/>
+                <w:sz w:val="20"/>
+                <w:szCs w:val="20"/>
+              </w:rPr>
+              <w:t>S</w:t>
+            </w:r>
+            <w:r>
+              <w:rPr>
+                <w:b w:val="1"/>
+                <w:bCs w:val="1"/>
+                <w:sz w:val="20"/>
+                <w:szCs w:val="20"/>
+              </w:rPr>
+              <w:t xml:space="preserve">ingle </w:t>
+            </w:r>
+            <w:r>
+              <w:rPr>
+                <w:b w:val="1"/>
+                <w:bCs w:val="1"/>
+                <w:sz w:val="20"/>
+                <w:szCs w:val="20"/>
+              </w:rPr>
+              <w:t>G</w:t>
+            </w:r>
+            <w:r>
+              <w:rPr>
+                <w:b w:val="1"/>
+                <w:bCs w:val="1"/>
+                <w:sz w:val="20"/>
+                <w:szCs w:val="20"/>
+              </w:rPr>
+              <w:t xml:space="preserve">ang </w:t>
+            </w:r>
+            <w:r>
+              <w:rPr>
+                <w:b w:val="1"/>
+                <w:bCs w:val="1"/>
+                <w:sz w:val="20"/>
+                <w:szCs w:val="20"/>
+              </w:rPr>
+              <w:t>O</w:t>
+            </w:r>
+            <w:r>
+              <w:rPr>
+                <w:b w:val="1"/>
+                <w:bCs w:val="1"/>
+                <w:sz w:val="20"/>
+                <w:szCs w:val="20"/>
+              </w:rPr>
+              <w:t xml:space="preserve">ffice </w:t>
+            </w:r>
+            <w:r>
+              <w:rPr>
+                <w:b w:val="1"/>
+                <w:bCs w:val="1"/>
+                <w:sz w:val="20"/>
+                <w:szCs w:val="20"/>
+              </w:rPr>
+              <w:t>S</w:t>
+            </w:r>
+            <w:r>
+              <w:rPr>
+                <w:b w:val="1"/>
+                <w:bCs w:val="1"/>
+                <w:sz w:val="20"/>
+                <w:szCs w:val="20"/>
+              </w:rPr>
+              <w:t xml:space="preserve">tyle </w:t>
+            </w:r>
+            <w:r>
+              <w:rPr>
+                <w:b w:val="1"/>
+                <w:bCs w:val="1"/>
+                <w:sz w:val="20"/>
+                <w:szCs w:val="20"/>
+              </w:rPr>
+              <w:t>F</w:t>
+            </w:r>
+            <w:r>
+              <w:rPr>
+                <w:b w:val="1"/>
+                <w:bCs w:val="1"/>
+                <w:sz w:val="20"/>
+                <w:szCs w:val="20"/>
+              </w:rPr>
+              <w:t>aceplate</w:t>
+            </w:r>
+          </w:p>
+        </w:tc>
+        <w:tc>
+          <w:tcPr>
+            <w:tcW w:w="960" w:type="dxa"/>
+            <w:tcMar/>
+          </w:tcPr>
+          <w:p>
+            <w:pPr>
+              <w:pStyle w:val="Normal"/>
+              <w:spacing w:line="259" w:lineRule="auto"/>
+              <w:rPr>
+                <w:b w:val="1"/>
+                <w:bCs w:val="1"/>
+                <w:sz w:val="20"/>
+                <w:szCs w:val="20"/>
+              </w:rPr>
+            </w:pPr>
+            <w:r>
+              <w:rPr>
+                <w:b w:val="1"/>
+                <w:bCs w:val="1"/>
+                <w:sz w:val="20"/>
+                <w:szCs w:val="20"/>
+              </w:rPr>
+              <w:t>£0.54</w:t>
+            </w:r>
+          </w:p>
+        </w:tc>
+        <w:tc>
+          <w:tcPr>
+            <w:tcW w:w="588" w:type="dxa"/>
+            <w:tcMar/>
+          </w:tcPr>
+          <w:p>
+            <w:pPr>
+              <w:pStyle w:val="Normal"/>
+              <w:spacing w:line="259" w:lineRule="auto"/>
+              <w:rPr>
+                <w:b w:val="1"/>
+                <w:bCs w:val="1"/>
+                <w:sz w:val="20"/>
+                <w:szCs w:val="20"/>
+              </w:rPr>
+            </w:pPr>
+            <w:r>
+              <w:rPr>
+                <w:b w:val="1"/>
+                <w:bCs w:val="1"/>
+                <w:sz w:val="20"/>
+                <w:szCs w:val="20"/>
+              </w:rPr>
+              <w:t>1</w:t>
+            </w:r>
+            <w:r>
+              <w:rPr>
+                <w:b w:val="1"/>
+                <w:bCs w:val="1"/>
+                <w:sz w:val="20"/>
+                <w:szCs w:val="20"/>
+              </w:rPr>
+              <w:t>8</w:t>
+            </w:r>
+          </w:p>
+        </w:tc>
+        <w:tc>
+          <w:tcPr>
+            <w:tcW w:w="1129" w:type="dxa"/>
+            <w:tcMar/>
+          </w:tcPr>
+          <w:p>
+            <w:pPr>
+              <w:pStyle w:val="Normal"/>
+              <w:spacing w:line="259" w:lineRule="auto"/>
+              <w:rPr>
+                <w:b w:val="1"/>
+                <w:bCs w:val="1"/>
+                <w:sz w:val="20"/>
+                <w:szCs w:val="20"/>
+              </w:rPr>
+            </w:pPr>
+            <w:r>
+              <w:rPr>
+                <w:b w:val="1"/>
+                <w:bCs w:val="1"/>
+                <w:sz w:val="20"/>
+                <w:szCs w:val="20"/>
+              </w:rPr>
+              <w:t>£9.72</w:t>
+            </w:r>
+          </w:p>
+        </w:tc>
+      </w:tr>
+      <w:tr>
+        <w:trPr>
+          <w:trHeight w:val="480"/>
+        </w:trPr>
+        <w:tc>
+          <w:tcPr>
+            <w:tcW w:w="2790" w:type="dxa"/>
+            <w:tcMar/>
+          </w:tcPr>
+          <w:p>
+            <w:pPr>
+              <w:pStyle w:val="Normal"/>
+              <w:spacing w:line="259" w:lineRule="auto"/>
+              <w:rPr>
+                <w:b w:val="1"/>
+                <w:bCs w:val="1"/>
+                <w:sz w:val="20"/>
+                <w:szCs w:val="20"/>
+              </w:rPr>
+            </w:pPr>
+            <w:r>
+              <w:rPr>
+                <w:b w:val="1"/>
+                <w:bCs w:val="1"/>
+                <w:sz w:val="20"/>
+                <w:szCs w:val="20"/>
+              </w:rPr>
+              <w:t>Cat 6 Module</w:t>
+            </w:r>
+          </w:p>
+        </w:tc>
+        <w:tc>
+          <w:tcPr>
+            <w:tcW w:w="1005" w:type="dxa"/>
+            <w:tcMar/>
+          </w:tcPr>
+          <w:p>
+            <w:pPr>
+              <w:pStyle w:val="Normal"/>
+              <w:rPr>
+                <w:b w:val="1"/>
+                <w:bCs w:val="1"/>
+                <w:sz w:val="20"/>
+                <w:szCs w:val="20"/>
+              </w:rPr>
+            </w:pPr>
+            <w:r>
+              <w:rPr>
+                <w:b w:val="1"/>
+                <w:bCs w:val="1"/>
+                <w:sz w:val="20"/>
+                <w:szCs w:val="20"/>
+              </w:rPr>
+              <w:t>Cable Monkey</w:t>
+            </w:r>
+          </w:p>
+        </w:tc>
+        <w:tc>
+          <w:tcPr>
+            <w:tcW w:w="3495" w:type="dxa"/>
+            <w:tcMar/>
+          </w:tcPr>
+          <w:p>
+            <w:pPr>
+              <w:pStyle w:val="Normal"/>
+              <w:spacing w:line="259" w:lineRule="auto"/>
+              <w:rPr>
+                <w:b w:val="1"/>
+                <w:bCs w:val="1"/>
+                <w:sz w:val="20"/>
+                <w:szCs w:val="20"/>
+              </w:rPr>
+            </w:pPr>
+            <w:r>
+              <w:rPr>
+                <w:b w:val="1"/>
+                <w:bCs w:val="1"/>
+                <w:sz w:val="20"/>
+                <w:szCs w:val="20"/>
+              </w:rPr>
+              <w:t>Connectix Cabling Systems Cat 6 UTP RJ45 Module</w:t>
+            </w:r>
+          </w:p>
+        </w:tc>
+        <w:tc>
+          <w:tcPr>
+            <w:tcW w:w="960" w:type="dxa"/>
+            <w:tcMar/>
+          </w:tcPr>
+          <w:p>
+            <w:pPr>
+              <w:pStyle w:val="Normal"/>
+              <w:spacing w:line="259" w:lineRule="auto"/>
+              <w:rPr>
+                <w:b w:val="1"/>
+                <w:bCs w:val="1"/>
+                <w:sz w:val="20"/>
+                <w:szCs w:val="20"/>
+              </w:rPr>
+            </w:pPr>
+            <w:r>
+              <w:rPr>
+                <w:b w:val="1"/>
+                <w:bCs w:val="1"/>
+                <w:sz w:val="20"/>
+                <w:szCs w:val="20"/>
+              </w:rPr>
+              <w:t>£1.17</w:t>
+            </w:r>
+          </w:p>
+        </w:tc>
+        <w:tc>
+          <w:tcPr>
+            <w:tcW w:w="588" w:type="dxa"/>
+            <w:tcMar/>
+          </w:tcPr>
+          <w:p>
+            <w:pPr>
+              <w:pStyle w:val="Normal"/>
+              <w:spacing w:line="259" w:lineRule="auto"/>
+              <w:rPr>
+                <w:b w:val="1"/>
+                <w:bCs w:val="1"/>
+                <w:sz w:val="20"/>
+                <w:szCs w:val="20"/>
+              </w:rPr>
+            </w:pPr>
+            <w:r>
+              <w:rPr>
+                <w:b w:val="1"/>
+                <w:bCs w:val="1"/>
+                <w:sz w:val="20"/>
+                <w:szCs w:val="20"/>
+              </w:rPr>
+              <w:t>36</w:t>
+            </w:r>
+          </w:p>
+        </w:tc>
+        <w:tc>
+          <w:tcPr>
+            <w:tcW w:w="1129" w:type="dxa"/>
+            <w:tcMar/>
+          </w:tcPr>
+          <w:p>
+            <w:pPr>
+              <w:pStyle w:val="Normal"/>
+              <w:spacing w:line="259" w:lineRule="auto"/>
+              <w:rPr>
+                <w:b w:val="1"/>
+                <w:bCs w:val="1"/>
+                <w:sz w:val="20"/>
+                <w:szCs w:val="20"/>
+              </w:rPr>
+            </w:pPr>
+            <w:r>
+              <w:rPr>
+                <w:b w:val="1"/>
+                <w:bCs w:val="1"/>
+                <w:sz w:val="20"/>
+                <w:szCs w:val="20"/>
+              </w:rPr>
+              <w:t>£42.12</w:t>
+            </w:r>
+          </w:p>
+        </w:tc>
+      </w:tr>
+      <w:tr>
+        <w:trPr>
+          <w:trHeight w:val="480"/>
+        </w:trPr>
+        <w:tc>
+          <w:tcPr>
+            <w:tcW w:w="2790" w:type="dxa"/>
+            <w:tcMar/>
+          </w:tcPr>
+          <w:p>
+            <w:pPr>
+              <w:pStyle w:val="Normal"/>
+              <w:spacing w:line="259" w:lineRule="auto"/>
+              <w:rPr>
+                <w:b w:val="1"/>
+                <w:bCs w:val="1"/>
+                <w:sz w:val="20"/>
+                <w:szCs w:val="20"/>
+              </w:rPr>
+            </w:pPr>
+            <w:r>
+              <w:rPr>
+                <w:b w:val="1"/>
+                <w:bCs w:val="1"/>
+                <w:sz w:val="20"/>
+                <w:szCs w:val="20"/>
+              </w:rPr>
+              <w:t>Single Gang Surface Mount Back Box</w:t>
+            </w:r>
+          </w:p>
+        </w:tc>
+        <w:tc>
+          <w:tcPr>
+            <w:tcW w:w="1005" w:type="dxa"/>
+            <w:tcMar/>
+          </w:tcPr>
+          <w:p>
+            <w:pPr>
+              <w:pStyle w:val="Normal"/>
+              <w:rPr>
+                <w:b w:val="1"/>
+                <w:bCs w:val="1"/>
+                <w:sz w:val="20"/>
+                <w:szCs w:val="20"/>
+              </w:rPr>
+            </w:pPr>
+            <w:r>
+              <w:rPr>
+                <w:b w:val="1"/>
+                <w:bCs w:val="1"/>
+                <w:sz w:val="20"/>
+                <w:szCs w:val="20"/>
+              </w:rPr>
+              <w:t>Cable Monkey</w:t>
+            </w:r>
+          </w:p>
+        </w:tc>
+        <w:tc>
+          <w:tcPr>
+            <w:tcW w:w="3495" w:type="dxa"/>
+            <w:tcMar/>
+          </w:tcPr>
+          <w:p>
+            <w:pPr>
+              <w:pStyle w:val="Normal"/>
+              <w:spacing w:line="259" w:lineRule="auto"/>
+              <w:rPr>
+                <w:b w:val="1"/>
+                <w:bCs w:val="1"/>
+                <w:sz w:val="20"/>
+                <w:szCs w:val="20"/>
+              </w:rPr>
+            </w:pPr>
+            <w:r>
+              <w:rPr>
+                <w:b w:val="1"/>
+                <w:bCs w:val="1"/>
+                <w:sz w:val="20"/>
+                <w:szCs w:val="20"/>
+              </w:rPr>
+              <w:t>Connectix Cabling Systems Single Gang Office Style Surface Mount Back Box</w:t>
+            </w:r>
+          </w:p>
+        </w:tc>
+        <w:tc>
+          <w:tcPr>
+            <w:tcW w:w="960" w:type="dxa"/>
+            <w:tcMar/>
+          </w:tcPr>
+          <w:p>
+            <w:pPr>
+              <w:pStyle w:val="Normal"/>
+              <w:spacing w:line="259" w:lineRule="auto"/>
+              <w:rPr>
+                <w:b w:val="1"/>
+                <w:bCs w:val="1"/>
+                <w:sz w:val="20"/>
+                <w:szCs w:val="20"/>
+              </w:rPr>
+            </w:pPr>
+            <w:r>
+              <w:rPr>
+                <w:b w:val="1"/>
+                <w:bCs w:val="1"/>
+                <w:sz w:val="20"/>
+                <w:szCs w:val="20"/>
+              </w:rPr>
+              <w:t>£0.95</w:t>
+            </w:r>
+          </w:p>
+        </w:tc>
+        <w:tc>
+          <w:tcPr>
+            <w:tcW w:w="588" w:type="dxa"/>
+            <w:tcMar/>
+          </w:tcPr>
+          <w:p>
+            <w:pPr>
+              <w:pStyle w:val="Normal"/>
+              <w:spacing w:line="259" w:lineRule="auto"/>
+              <w:rPr>
+                <w:b w:val="1"/>
+                <w:bCs w:val="1"/>
+                <w:sz w:val="20"/>
+                <w:szCs w:val="20"/>
+              </w:rPr>
+            </w:pPr>
+            <w:r>
+              <w:rPr>
+                <w:b w:val="1"/>
+                <w:bCs w:val="1"/>
+                <w:sz w:val="20"/>
+                <w:szCs w:val="20"/>
+              </w:rPr>
+              <w:t>18</w:t>
+            </w:r>
+          </w:p>
+        </w:tc>
+        <w:tc>
+          <w:tcPr>
+            <w:tcW w:w="1129" w:type="dxa"/>
+            <w:tcMar/>
+          </w:tcPr>
+          <w:p>
+            <w:pPr>
+              <w:pStyle w:val="Normal"/>
+              <w:spacing w:line="259" w:lineRule="auto"/>
+              <w:rPr>
+                <w:b w:val="1"/>
+                <w:bCs w:val="1"/>
+                <w:sz w:val="20"/>
+                <w:szCs w:val="20"/>
+              </w:rPr>
+            </w:pPr>
+            <w:r>
+              <w:rPr>
+                <w:b w:val="1"/>
+                <w:bCs w:val="1"/>
+                <w:sz w:val="20"/>
+                <w:szCs w:val="20"/>
+              </w:rPr>
+              <w:t>£17.10</w:t>
+            </w:r>
+          </w:p>
+        </w:tc>
+      </w:tr>
+      <w:tr>
+        <w:trPr>
+          <w:trHeight w:val="435"/>
+        </w:trPr>
+        <w:tc>
+          <w:tcPr>
+            <w:tcW w:w="2790" w:type="dxa"/>
+            <w:tcMar/>
+          </w:tcPr>
+          <w:p>
+            <w:pPr>
+              <w:pStyle w:val="Normal"/>
+              <w:bidi w:val="0"/>
+              <w:spacing w:before="0" w:beforeAutospacing="off" w:after="0" w:afterAutospacing="off" w:line="259" w:lineRule="auto"/>
+              <w:ind w:left="0" w:right="0"/>
+              <w:jc w:val="left"/>
+              <w:rPr>
+                <w:b w:val="1"/>
+                <w:bCs w:val="1"/>
+                <w:sz w:val="20"/>
+                <w:szCs w:val="20"/>
+              </w:rPr>
+            </w:pPr>
+            <w:r>
+              <w:rPr>
+                <w:b w:val="1"/>
+                <w:bCs w:val="1"/>
+                <w:sz w:val="20"/>
+                <w:szCs w:val="20"/>
+              </w:rPr>
+              <w:t>Network Interface Card (NIC)</w:t>
+            </w:r>
+          </w:p>
+        </w:tc>
+        <w:tc>
+          <w:tcPr>
+            <w:tcW w:w="1005" w:type="dxa"/>
+            <w:tcMar/>
+          </w:tcPr>
+          <w:p>
+            <w:pPr>
+              <w:pStyle w:val="Normal"/>
+              <w:rPr>
+                <w:b w:val="1"/>
+                <w:bCs w:val="1"/>
+                <w:sz w:val="20"/>
+                <w:szCs w:val="20"/>
+              </w:rPr>
+            </w:pPr>
+            <w:r>
+              <w:rPr>
+                <w:b w:val="1"/>
+                <w:bCs w:val="1"/>
+                <w:sz w:val="20"/>
+                <w:szCs w:val="20"/>
+              </w:rPr>
+              <w:t>Amazon</w:t>
+            </w:r>
+          </w:p>
+        </w:tc>
+        <w:tc>
+          <w:tcPr>
+            <w:tcW w:w="3495" w:type="dxa"/>
+            <w:tcMar/>
+          </w:tcPr>
+          <w:p>
+            <w:pPr>
+              <w:pStyle w:val="Normal"/>
+              <w:spacing w:line="259" w:lineRule="auto"/>
+              <w:rPr>
+                <w:b w:val="1"/>
+                <w:bCs w:val="1"/>
+                <w:sz w:val="20"/>
+                <w:szCs w:val="20"/>
+              </w:rPr>
+            </w:pPr>
+            <w:r>
+              <w:rPr>
+                <w:b w:val="1"/>
+                <w:bCs w:val="1"/>
+                <w:sz w:val="20"/>
+                <w:szCs w:val="20"/>
+              </w:rPr>
+              <w:t>Tp-Link Gigabit PCIe Network Adapter</w:t>
+            </w:r>
+          </w:p>
+        </w:tc>
+        <w:tc>
+          <w:tcPr>
+            <w:tcW w:w="960" w:type="dxa"/>
+            <w:tcMar/>
+          </w:tcPr>
+          <w:p>
+            <w:pPr>
+              <w:pStyle w:val="Normal"/>
+              <w:spacing w:line="259" w:lineRule="auto"/>
+              <w:rPr>
+                <w:b w:val="1"/>
+                <w:bCs w:val="1"/>
+                <w:sz w:val="20"/>
+                <w:szCs w:val="20"/>
+              </w:rPr>
+            </w:pPr>
+            <w:r>
+              <w:rPr>
+                <w:b w:val="1"/>
+                <w:bCs w:val="1"/>
+                <w:sz w:val="20"/>
+                <w:szCs w:val="20"/>
+              </w:rPr>
+              <w:t>£8.99</w:t>
+            </w:r>
+          </w:p>
+        </w:tc>
+        <w:tc>
+          <w:tcPr>
+            <w:tcW w:w="588" w:type="dxa"/>
+            <w:tcMar/>
+          </w:tcPr>
+          <w:p>
+            <w:pPr>
+              <w:pStyle w:val="Normal"/>
+              <w:spacing w:line="259" w:lineRule="auto"/>
+              <w:rPr>
+                <w:b w:val="1"/>
+                <w:bCs w:val="1"/>
+                <w:sz w:val="20"/>
+                <w:szCs w:val="20"/>
+              </w:rPr>
+            </w:pPr>
+            <w:r>
+              <w:rPr>
+                <w:b w:val="1"/>
+                <w:bCs w:val="1"/>
+                <w:sz w:val="20"/>
+                <w:szCs w:val="20"/>
+              </w:rPr>
+              <w:t>6</w:t>
+            </w:r>
+          </w:p>
+        </w:tc>
+        <w:tc>
+          <w:tcPr>
+            <w:tcW w:w="1129" w:type="dxa"/>
+            <w:tcMar/>
+          </w:tcPr>
+          <w:p>
+            <w:pPr>
+              <w:pStyle w:val="Normal"/>
+              <w:spacing w:line="259" w:lineRule="auto"/>
+              <w:rPr>
+                <w:b w:val="1"/>
+                <w:bCs w:val="1"/>
+                <w:sz w:val="20"/>
+                <w:szCs w:val="20"/>
+              </w:rPr>
+            </w:pPr>
+            <w:r>
+              <w:rPr>
+                <w:b w:val="1"/>
+                <w:bCs w:val="1"/>
+                <w:sz w:val="20"/>
+                <w:szCs w:val="20"/>
+              </w:rPr>
+              <w:t>£</w:t>
+            </w:r>
+            <w:r>
+              <w:rPr>
+                <w:b w:val="1"/>
+                <w:bCs w:val="1"/>
+                <w:sz w:val="20"/>
+                <w:szCs w:val="20"/>
+              </w:rPr>
+              <w:t>..</w:t>
+            </w:r>
+          </w:p>
+        </w:tc>
+      </w:tr>
+      <w:tr>
+        <w:trPr>
+          <w:trHeight w:val="435"/>
+        </w:trPr>
+        <w:tc>
+          <w:tcPr>
+            <w:tcW w:w="2790" w:type="dxa"/>
+            <w:tcMar/>
+          </w:tcPr>
+          <w:p>
+            <w:pPr>
+              <w:pStyle w:val="Normal"/>
+              <w:spacing w:line="259" w:lineRule="auto"/>
+              <w:jc w:val="left"/>
+              <w:rPr>
+                <w:b w:val="1"/>
+                <w:bCs w:val="1"/>
+                <w:sz w:val="20"/>
+                <w:szCs w:val="20"/>
+              </w:rPr>
+            </w:pPr>
+            <w:r>
+              <w:rPr>
+                <w:b w:val="1"/>
+                <w:bCs w:val="1"/>
+                <w:sz w:val="20"/>
+                <w:szCs w:val="20"/>
+              </w:rPr>
+              <w:t>Network Access Point</w:t>
+            </w:r>
+          </w:p>
+        </w:tc>
+        <w:tc>
+          <w:tcPr>
+            <w:tcW w:w="1005" w:type="dxa"/>
+            <w:tcMar/>
+          </w:tcPr>
+          <w:p>
+            <w:pPr>
+              <w:pStyle w:val="Normal"/>
+              <w:rPr>
+                <w:b w:val="1"/>
+                <w:bCs w:val="1"/>
+                <w:sz w:val="20"/>
+                <w:szCs w:val="20"/>
+              </w:rPr>
+            </w:pPr>
+            <w:r>
+              <w:rPr>
+                <w:b w:val="1"/>
+                <w:bCs w:val="1"/>
+                <w:sz w:val="20"/>
+                <w:szCs w:val="20"/>
+              </w:rPr>
+              <w:t>..</w:t>
+            </w:r>
+          </w:p>
+        </w:tc>
+        <w:tc>
+          <w:tcPr>
+            <w:tcW w:w="3495" w:type="dxa"/>
+            <w:tcMar/>
+          </w:tcPr>
+          <w:p>
+            <w:pPr>
+              <w:pStyle w:val="Normal"/>
+              <w:spacing w:line="259" w:lineRule="auto"/>
+              <w:rPr>
+                <w:b w:val="1"/>
+                <w:bCs w:val="1"/>
+                <w:sz w:val="20"/>
+                <w:szCs w:val="20"/>
+              </w:rPr>
+            </w:pPr>
+            <w:r>
+              <w:rPr>
+                <w:b w:val="1"/>
+                <w:bCs w:val="1"/>
+                <w:sz w:val="20"/>
+                <w:szCs w:val="20"/>
+              </w:rPr>
+              <w:t>..</w:t>
+            </w:r>
+          </w:p>
+        </w:tc>
+        <w:tc>
+          <w:tcPr>
+            <w:tcW w:w="960" w:type="dxa"/>
+            <w:tcMar/>
+          </w:tcPr>
+          <w:p>
+            <w:pPr>
+              <w:pStyle w:val="Normal"/>
+              <w:spacing w:line="259" w:lineRule="auto"/>
+              <w:rPr>
+                <w:b w:val="1"/>
+                <w:bCs w:val="1"/>
+                <w:sz w:val="20"/>
+                <w:szCs w:val="20"/>
+              </w:rPr>
+            </w:pPr>
+            <w:r>
+              <w:rPr>
+                <w:b w:val="1"/>
+                <w:bCs w:val="1"/>
+                <w:sz w:val="20"/>
+                <w:szCs w:val="20"/>
+              </w:rPr>
+              <w:t>..</w:t>
+            </w:r>
+          </w:p>
+        </w:tc>
+        <w:tc>
+          <w:tcPr>
+            <w:tcW w:w="588" w:type="dxa"/>
+            <w:tcMar/>
+          </w:tcPr>
+          <w:p>
+            <w:pPr>
+              <w:pStyle w:val="Normal"/>
+              <w:spacing w:line="259" w:lineRule="auto"/>
+              <w:rPr>
+                <w:b w:val="1"/>
+                <w:bCs w:val="1"/>
+                <w:sz w:val="20"/>
+                <w:szCs w:val="20"/>
+              </w:rPr>
+            </w:pPr>
+            <w:r>
+              <w:rPr>
+                <w:b w:val="1"/>
+                <w:bCs w:val="1"/>
+                <w:sz w:val="20"/>
+                <w:szCs w:val="20"/>
+              </w:rPr>
+              <w:t>..</w:t>
+            </w:r>
+          </w:p>
+        </w:tc>
+        <w:tc>
+          <w:tcPr>
+            <w:tcW w:w="1129" w:type="dxa"/>
+            <w:tcMar/>
+          </w:tcPr>
+          <w:p>
+            <w:pPr>
+              <w:pStyle w:val="Normal"/>
+              <w:spacing w:line="259" w:lineRule="auto"/>
+              <w:rPr>
+                <w:b w:val="1"/>
+                <w:bCs w:val="1"/>
+                <w:sz w:val="20"/>
+                <w:szCs w:val="20"/>
+              </w:rPr>
+            </w:pPr>
+            <w:r>
+              <w:rPr>
+                <w:b w:val="1"/>
+                <w:bCs w:val="1"/>
+                <w:sz w:val="20"/>
+                <w:szCs w:val="20"/>
+              </w:rPr>
+              <w:t>..</w:t>
+            </w:r>
+          </w:p>
+        </w:tc>
+      </w:tr>
+      <w:tr>
+        <w:tc>
+          <w:tcPr>
+            <w:tcW w:w="8838" w:type="dxa"/>
             <w:gridSpan w:val="5"/>
+            <w:tcMar/>
           </w:tcPr>
           <w:p>
             <w:pPr>
               <w:spacing w:after="160" w:line="259" w:lineRule="auto"/>
               <w:jc w:val="right"/>
               <w:rPr>
-                <w:b/>
-                <w:sz w:val="20"/>
-                <w:szCs w:val="18"/>
-              </w:rPr>
-            </w:pPr>
-            <w:r>
-              <w:rPr>
-                <w:b/>
-                <w:sz w:val="20"/>
-                <w:szCs w:val="18"/>
+                <w:b w:val="1"/>
+                <w:bCs w:val="1"/>
+                <w:sz w:val="20"/>
+                <w:szCs w:val="20"/>
+              </w:rPr>
+            </w:pPr>
+            <w:r>
+              <w:rPr>
+                <w:b w:val="1"/>
+                <w:bCs w:val="1"/>
+                <w:sz w:val="20"/>
+                <w:szCs w:val="20"/>
               </w:rPr>
               <w:t>Total Cost £</w:t>
             </w:r>
@@ -7396,22 +9264,38 @@
         </w:tc>
         <w:tc>
           <w:tcPr>
-            <w:tcW w:w="1284" w:type="dxa"/>
+            <w:tcW w:w="1129" w:type="dxa"/>
+            <w:tcMar/>
           </w:tcPr>
           <w:p>
             <w:pPr>
               <w:spacing w:after="160" w:line="259" w:lineRule="auto"/>
               <w:rPr>
-                <w:b/>
-                <w:sz w:val="20"/>
-                <w:szCs w:val="18"/>
-              </w:rPr>
-            </w:pPr>
+                <w:b w:val="1"/>
+                <w:bCs w:val="1"/>
+                <w:sz w:val="20"/>
+                <w:szCs w:val="20"/>
+              </w:rPr>
+            </w:pPr>
+            <w:r>
+              <w:rPr>
+                <w:b w:val="1"/>
+                <w:bCs w:val="1"/>
+                <w:sz w:val="20"/>
+                <w:szCs w:val="20"/>
+              </w:rPr>
+              <w:t>£680.17</w:t>
+            </w:r>
           </w:p>
         </w:tc>
       </w:tr>
     </w:tbl>
     <w:p>
+      <w:pPr>
+        <w:pStyle w:val="Normal"/>
+        <w:ind w:left="0"/>
+        <w:jc w:val="center"/>
+      </w:pPr>
       <w:r>
         <w:br/>
       </w:r>
@@ -7423,8 +9307,10 @@
           <w:ilvl w:val="0"/>
           <w:numId w:val="12"/>
         </w:numPr>
-      </w:pPr>
-      <w:r>
+        <w:rPr/>
+      </w:pPr>
+      <w:r>
+        <w:rPr/>
         <w:t>Physical Design of Room layout (diagram including equipment placement and cable route paths)</w:t>
       </w:r>
       <w:r>
@@ -7438,8 +9324,10 @@
           <w:ilvl w:val="0"/>
           <w:numId w:val="12"/>
         </w:numPr>
-      </w:pPr>
-      <w:r>
+        <w:rPr/>
+      </w:pPr>
+      <w:r>
+        <w:rPr/>
         <w:t>Physical topology diagram</w:t>
       </w:r>
       <w:r>
@@ -7453,8 +9341,10 @@
           <w:ilvl w:val="0"/>
           <w:numId w:val="12"/>
         </w:numPr>
-      </w:pPr>
-      <w:r>
+        <w:rPr/>
+      </w:pPr>
+      <w:r>
+        <w:rPr/>
         <w:t>Logical topology diagram</w:t>
       </w:r>
       <w:r>
@@ -7468,8 +9358,10 @@
           <w:ilvl w:val="0"/>
           <w:numId w:val="12"/>
         </w:numPr>
-      </w:pPr>
-      <w:r>
+        <w:rPr/>
+      </w:pPr>
+      <w:r>
+        <w:rPr/>
         <w:t>Detailed IP Addressing table:</w:t>
       </w:r>
     </w:p>
@@ -8128,18 +10020,21 @@
           <w:ilvl w:val="0"/>
           <w:numId w:val="12"/>
         </w:numPr>
-      </w:pPr>
-      <w:r>
+        <w:rPr/>
+      </w:pPr>
+      <w:r>
+        <w:rPr/>
         <w:t xml:space="preserve">Screenshot of Cisco Packet Tracer </w:t>
       </w:r>
       <w:r>
         <w:rPr>
-          <w:b/>
-          <w:bCs/>
+          <w:b w:val="1"/>
+          <w:bCs w:val="1"/>
         </w:rPr>
         <w:t>diagram</w:t>
       </w:r>
       <w:r>
+        <w:rPr/>
         <w:t>.  Name of devices appropriately and label your diagram</w:t>
       </w:r>
       <w:r>
@@ -8169,12 +10064,10 @@
         <w:rPr/>
         <w:t>(</w:t>
       </w:r>
-      <w:proofErr w:type="gramStart"/>
       <w:r>
         <w:rPr/>
         <w:t>mention</w:t>
       </w:r>
-      <w:proofErr w:type="gramEnd"/>
       <w:r>
         <w:rPr/>
         <w:t xml:space="preserve"> an</w:t>

</xml_diff>